<commit_message>
Late upload to yesterday's work
</commit_message>
<xml_diff>
--- a/Training/Notes/Week_1/Day_3/Revature_Day_3_OOP_Principles.docx
+++ b/Training/Notes/Week_1/Day_3/Revature_Day_3_OOP_Principles.docx
@@ -50,7 +50,7 @@
           <w:r>
             <w:fldChar w:fldCharType="separate"/>
           </w:r>
-          <w:hyperlink w:anchor="_Toc71107831" w:history="1">
+          <w:hyperlink w:anchor="_Toc71110538" w:history="1">
             <w:r>
               <w:rPr>
                 <w:rStyle w:val="Hyperlink"/>
@@ -77,7 +77,7 @@
                 <w:noProof/>
                 <w:webHidden/>
               </w:rPr>
-              <w:instrText xml:space="preserve"> PAGEREF _Toc71107831 \h </w:instrText>
+              <w:instrText xml:space="preserve"> PAGEREF _Toc71110538 \h </w:instrText>
             </w:r>
             <w:r>
               <w:rPr>
@@ -119,7 +119,7 @@
               <w:noProof/>
             </w:rPr>
           </w:pPr>
-          <w:hyperlink w:anchor="_Toc71107832" w:history="1">
+          <w:hyperlink w:anchor="_Toc71110539" w:history="1">
             <w:r>
               <w:rPr>
                 <w:rStyle w:val="Hyperlink"/>
@@ -146,7 +146,7 @@
                 <w:noProof/>
                 <w:webHidden/>
               </w:rPr>
-              <w:instrText xml:space="preserve"> PAGEREF _Toc71107832 \h </w:instrText>
+              <w:instrText xml:space="preserve"> PAGEREF _Toc71110539 \h </w:instrText>
             </w:r>
             <w:r>
               <w:rPr>
@@ -188,7 +188,7 @@
               <w:noProof/>
             </w:rPr>
           </w:pPr>
-          <w:hyperlink w:anchor="_Toc71107833" w:history="1">
+          <w:hyperlink w:anchor="_Toc71110540" w:history="1">
             <w:r>
               <w:rPr>
                 <w:rStyle w:val="Hyperlink"/>
@@ -215,7 +215,7 @@
                 <w:noProof/>
                 <w:webHidden/>
               </w:rPr>
-              <w:instrText xml:space="preserve"> PAGEREF _Toc71107833 \h </w:instrText>
+              <w:instrText xml:space="preserve"> PAGEREF _Toc71110540 \h </w:instrText>
             </w:r>
             <w:r>
               <w:rPr>
@@ -257,7 +257,7 @@
               <w:noProof/>
             </w:rPr>
           </w:pPr>
-          <w:hyperlink w:anchor="_Toc71107834" w:history="1">
+          <w:hyperlink w:anchor="_Toc71110541" w:history="1">
             <w:r>
               <w:rPr>
                 <w:rStyle w:val="Hyperlink"/>
@@ -284,7 +284,7 @@
                 <w:noProof/>
                 <w:webHidden/>
               </w:rPr>
-              <w:instrText xml:space="preserve"> PAGEREF _Toc71107834 \h </w:instrText>
+              <w:instrText xml:space="preserve"> PAGEREF _Toc71110541 \h </w:instrText>
             </w:r>
             <w:r>
               <w:rPr>
@@ -326,7 +326,7 @@
               <w:noProof/>
             </w:rPr>
           </w:pPr>
-          <w:hyperlink w:anchor="_Toc71107835" w:history="1">
+          <w:hyperlink w:anchor="_Toc71110542" w:history="1">
             <w:r>
               <w:rPr>
                 <w:rStyle w:val="Hyperlink"/>
@@ -353,7 +353,7 @@
                 <w:noProof/>
                 <w:webHidden/>
               </w:rPr>
-              <w:instrText xml:space="preserve"> PAGEREF _Toc71107835 \h </w:instrText>
+              <w:instrText xml:space="preserve"> PAGEREF _Toc71110542 \h </w:instrText>
             </w:r>
             <w:r>
               <w:rPr>
@@ -395,7 +395,7 @@
               <w:noProof/>
             </w:rPr>
           </w:pPr>
-          <w:hyperlink w:anchor="_Toc71107836" w:history="1">
+          <w:hyperlink w:anchor="_Toc71110543" w:history="1">
             <w:r>
               <w:rPr>
                 <w:rStyle w:val="Hyperlink"/>
@@ -422,7 +422,7 @@
                 <w:noProof/>
                 <w:webHidden/>
               </w:rPr>
-              <w:instrText xml:space="preserve"> PAGEREF _Toc71107836 \h </w:instrText>
+              <w:instrText xml:space="preserve"> PAGEREF _Toc71110543 \h </w:instrText>
             </w:r>
             <w:r>
               <w:rPr>
@@ -464,7 +464,7 @@
               <w:noProof/>
             </w:rPr>
           </w:pPr>
-          <w:hyperlink w:anchor="_Toc71107837" w:history="1">
+          <w:hyperlink w:anchor="_Toc71110544" w:history="1">
             <w:r>
               <w:rPr>
                 <w:rStyle w:val="Hyperlink"/>
@@ -491,7 +491,7 @@
                 <w:noProof/>
                 <w:webHidden/>
               </w:rPr>
-              <w:instrText xml:space="preserve"> PAGEREF _Toc71107837 \h </w:instrText>
+              <w:instrText xml:space="preserve"> PAGEREF _Toc71110544 \h </w:instrText>
             </w:r>
             <w:r>
               <w:rPr>
@@ -533,7 +533,7 @@
               <w:noProof/>
             </w:rPr>
           </w:pPr>
-          <w:hyperlink w:anchor="_Toc71107838" w:history="1">
+          <w:hyperlink w:anchor="_Toc71110545" w:history="1">
             <w:r>
               <w:rPr>
                 <w:rStyle w:val="Hyperlink"/>
@@ -560,7 +560,7 @@
                 <w:noProof/>
                 <w:webHidden/>
               </w:rPr>
-              <w:instrText xml:space="preserve"> PAGEREF _Toc71107838 \h </w:instrText>
+              <w:instrText xml:space="preserve"> PAGEREF _Toc71110545 \h </w:instrText>
             </w:r>
             <w:r>
               <w:rPr>
@@ -602,7 +602,7 @@
               <w:noProof/>
             </w:rPr>
           </w:pPr>
-          <w:hyperlink w:anchor="_Toc71107839" w:history="1">
+          <w:hyperlink w:anchor="_Toc71110546" w:history="1">
             <w:r>
               <w:rPr>
                 <w:rStyle w:val="Hyperlink"/>
@@ -629,7 +629,7 @@
                 <w:noProof/>
                 <w:webHidden/>
               </w:rPr>
-              <w:instrText xml:space="preserve"> PAGEREF _Toc71107839 \h </w:instrText>
+              <w:instrText xml:space="preserve"> PAGEREF _Toc71110546 \h </w:instrText>
             </w:r>
             <w:r>
               <w:rPr>
@@ -671,7 +671,7 @@
               <w:noProof/>
             </w:rPr>
           </w:pPr>
-          <w:hyperlink w:anchor="_Toc71107840" w:history="1">
+          <w:hyperlink w:anchor="_Toc71110547" w:history="1">
             <w:r>
               <w:rPr>
                 <w:rStyle w:val="Hyperlink"/>
@@ -698,7 +698,7 @@
                 <w:noProof/>
                 <w:webHidden/>
               </w:rPr>
-              <w:instrText xml:space="preserve"> PAGEREF _Toc71107840 \h </w:instrText>
+              <w:instrText xml:space="preserve"> PAGEREF _Toc71110547 \h </w:instrText>
             </w:r>
             <w:r>
               <w:rPr>
@@ -740,7 +740,7 @@
               <w:noProof/>
             </w:rPr>
           </w:pPr>
-          <w:hyperlink w:anchor="_Toc71107841" w:history="1">
+          <w:hyperlink w:anchor="_Toc71110548" w:history="1">
             <w:r>
               <w:rPr>
                 <w:rStyle w:val="Hyperlink"/>
@@ -767,7 +767,7 @@
                 <w:noProof/>
                 <w:webHidden/>
               </w:rPr>
-              <w:instrText xml:space="preserve"> PAGEREF _Toc71107841 \h </w:instrText>
+              <w:instrText xml:space="preserve"> PAGEREF _Toc71110548 \h </w:instrText>
             </w:r>
             <w:r>
               <w:rPr>
@@ -809,7 +809,7 @@
               <w:noProof/>
             </w:rPr>
           </w:pPr>
-          <w:hyperlink w:anchor="_Toc71107842" w:history="1">
+          <w:hyperlink w:anchor="_Toc71110549" w:history="1">
             <w:r>
               <w:rPr>
                 <w:rStyle w:val="Hyperlink"/>
@@ -836,7 +836,7 @@
                 <w:noProof/>
                 <w:webHidden/>
               </w:rPr>
-              <w:instrText xml:space="preserve"> PAGEREF _Toc71107842 \h </w:instrText>
+              <w:instrText xml:space="preserve"> PAGEREF _Toc71110549 \h </w:instrText>
             </w:r>
             <w:r>
               <w:rPr>
@@ -878,7 +878,7 @@
               <w:noProof/>
             </w:rPr>
           </w:pPr>
-          <w:hyperlink w:anchor="_Toc71107843" w:history="1">
+          <w:hyperlink w:anchor="_Toc71110550" w:history="1">
             <w:r>
               <w:rPr>
                 <w:rStyle w:val="Hyperlink"/>
@@ -905,7 +905,7 @@
                 <w:noProof/>
                 <w:webHidden/>
               </w:rPr>
-              <w:instrText xml:space="preserve"> PAGEREF _Toc71107843 \h </w:instrText>
+              <w:instrText xml:space="preserve"> PAGEREF _Toc71110550 \h </w:instrText>
             </w:r>
             <w:r>
               <w:rPr>
@@ -926,6 +926,705 @@
                 <w:webHidden/>
               </w:rPr>
               <w:t>6</w:t>
+            </w:r>
+            <w:r>
+              <w:rPr>
+                <w:noProof/>
+                <w:webHidden/>
+              </w:rPr>
+              <w:fldChar w:fldCharType="end"/>
+            </w:r>
+          </w:hyperlink>
+        </w:p>
+        <w:p>
+          <w:pPr>
+            <w:pStyle w:val="TOC1"/>
+            <w:tabs>
+              <w:tab w:val="right" w:leader="dot" w:pos="9350"/>
+            </w:tabs>
+            <w:rPr>
+              <w:rFonts w:eastAsiaTheme="minorEastAsia"/>
+              <w:noProof/>
+            </w:rPr>
+          </w:pPr>
+          <w:hyperlink w:anchor="_Toc71110551" w:history="1">
+            <w:r>
+              <w:rPr>
+                <w:rStyle w:val="Hyperlink"/>
+                <w:noProof/>
+              </w:rPr>
+              <w:t>Modifiers</w:t>
+            </w:r>
+            <w:r>
+              <w:rPr>
+                <w:noProof/>
+                <w:webHidden/>
+              </w:rPr>
+              <w:tab/>
+            </w:r>
+            <w:r>
+              <w:rPr>
+                <w:noProof/>
+                <w:webHidden/>
+              </w:rPr>
+              <w:fldChar w:fldCharType="begin"/>
+            </w:r>
+            <w:r>
+              <w:rPr>
+                <w:noProof/>
+                <w:webHidden/>
+              </w:rPr>
+              <w:instrText xml:space="preserve"> PAGEREF _Toc71110551 \h </w:instrText>
+            </w:r>
+            <w:r>
+              <w:rPr>
+                <w:noProof/>
+                <w:webHidden/>
+              </w:rPr>
+            </w:r>
+            <w:r>
+              <w:rPr>
+                <w:noProof/>
+                <w:webHidden/>
+              </w:rPr>
+              <w:fldChar w:fldCharType="separate"/>
+            </w:r>
+            <w:r>
+              <w:rPr>
+                <w:noProof/>
+                <w:webHidden/>
+              </w:rPr>
+              <w:t>7</w:t>
+            </w:r>
+            <w:r>
+              <w:rPr>
+                <w:noProof/>
+                <w:webHidden/>
+              </w:rPr>
+              <w:fldChar w:fldCharType="end"/>
+            </w:r>
+          </w:hyperlink>
+        </w:p>
+        <w:p>
+          <w:pPr>
+            <w:pStyle w:val="TOC2"/>
+            <w:tabs>
+              <w:tab w:val="right" w:leader="dot" w:pos="9350"/>
+            </w:tabs>
+            <w:rPr>
+              <w:rFonts w:eastAsiaTheme="minorEastAsia"/>
+              <w:noProof/>
+            </w:rPr>
+          </w:pPr>
+          <w:hyperlink w:anchor="_Toc71110552" w:history="1">
+            <w:r>
+              <w:rPr>
+                <w:rStyle w:val="Hyperlink"/>
+                <w:noProof/>
+              </w:rPr>
+              <w:t>Abstract</w:t>
+            </w:r>
+            <w:r>
+              <w:rPr>
+                <w:noProof/>
+                <w:webHidden/>
+              </w:rPr>
+              <w:tab/>
+            </w:r>
+            <w:r>
+              <w:rPr>
+                <w:noProof/>
+                <w:webHidden/>
+              </w:rPr>
+              <w:fldChar w:fldCharType="begin"/>
+            </w:r>
+            <w:r>
+              <w:rPr>
+                <w:noProof/>
+                <w:webHidden/>
+              </w:rPr>
+              <w:instrText xml:space="preserve"> PAGEREF _Toc71110552 \h </w:instrText>
+            </w:r>
+            <w:r>
+              <w:rPr>
+                <w:noProof/>
+                <w:webHidden/>
+              </w:rPr>
+            </w:r>
+            <w:r>
+              <w:rPr>
+                <w:noProof/>
+                <w:webHidden/>
+              </w:rPr>
+              <w:fldChar w:fldCharType="separate"/>
+            </w:r>
+            <w:r>
+              <w:rPr>
+                <w:noProof/>
+                <w:webHidden/>
+              </w:rPr>
+              <w:t>7</w:t>
+            </w:r>
+            <w:r>
+              <w:rPr>
+                <w:noProof/>
+                <w:webHidden/>
+              </w:rPr>
+              <w:fldChar w:fldCharType="end"/>
+            </w:r>
+          </w:hyperlink>
+        </w:p>
+        <w:p>
+          <w:pPr>
+            <w:pStyle w:val="TOC2"/>
+            <w:tabs>
+              <w:tab w:val="right" w:leader="dot" w:pos="9350"/>
+            </w:tabs>
+            <w:rPr>
+              <w:rFonts w:eastAsiaTheme="minorEastAsia"/>
+              <w:noProof/>
+            </w:rPr>
+          </w:pPr>
+          <w:hyperlink w:anchor="_Toc71110553" w:history="1">
+            <w:r>
+              <w:rPr>
+                <w:rStyle w:val="Hyperlink"/>
+                <w:noProof/>
+              </w:rPr>
+              <w:t>Const</w:t>
+            </w:r>
+            <w:r>
+              <w:rPr>
+                <w:noProof/>
+                <w:webHidden/>
+              </w:rPr>
+              <w:tab/>
+            </w:r>
+            <w:r>
+              <w:rPr>
+                <w:noProof/>
+                <w:webHidden/>
+              </w:rPr>
+              <w:fldChar w:fldCharType="begin"/>
+            </w:r>
+            <w:r>
+              <w:rPr>
+                <w:noProof/>
+                <w:webHidden/>
+              </w:rPr>
+              <w:instrText xml:space="preserve"> PAGEREF _Toc71110553 \h </w:instrText>
+            </w:r>
+            <w:r>
+              <w:rPr>
+                <w:noProof/>
+                <w:webHidden/>
+              </w:rPr>
+            </w:r>
+            <w:r>
+              <w:rPr>
+                <w:noProof/>
+                <w:webHidden/>
+              </w:rPr>
+              <w:fldChar w:fldCharType="separate"/>
+            </w:r>
+            <w:r>
+              <w:rPr>
+                <w:noProof/>
+                <w:webHidden/>
+              </w:rPr>
+              <w:t>7</w:t>
+            </w:r>
+            <w:r>
+              <w:rPr>
+                <w:noProof/>
+                <w:webHidden/>
+              </w:rPr>
+              <w:fldChar w:fldCharType="end"/>
+            </w:r>
+          </w:hyperlink>
+        </w:p>
+        <w:p>
+          <w:pPr>
+            <w:pStyle w:val="TOC2"/>
+            <w:tabs>
+              <w:tab w:val="right" w:leader="dot" w:pos="9350"/>
+            </w:tabs>
+            <w:rPr>
+              <w:rFonts w:eastAsiaTheme="minorEastAsia"/>
+              <w:noProof/>
+            </w:rPr>
+          </w:pPr>
+          <w:hyperlink w:anchor="_Toc71110554" w:history="1">
+            <w:r>
+              <w:rPr>
+                <w:rStyle w:val="Hyperlink"/>
+                <w:noProof/>
+              </w:rPr>
+              <w:t>Read Only</w:t>
+            </w:r>
+            <w:r>
+              <w:rPr>
+                <w:noProof/>
+                <w:webHidden/>
+              </w:rPr>
+              <w:tab/>
+            </w:r>
+            <w:r>
+              <w:rPr>
+                <w:noProof/>
+                <w:webHidden/>
+              </w:rPr>
+              <w:fldChar w:fldCharType="begin"/>
+            </w:r>
+            <w:r>
+              <w:rPr>
+                <w:noProof/>
+                <w:webHidden/>
+              </w:rPr>
+              <w:instrText xml:space="preserve"> PAGEREF _Toc71110554 \h </w:instrText>
+            </w:r>
+            <w:r>
+              <w:rPr>
+                <w:noProof/>
+                <w:webHidden/>
+              </w:rPr>
+            </w:r>
+            <w:r>
+              <w:rPr>
+                <w:noProof/>
+                <w:webHidden/>
+              </w:rPr>
+              <w:fldChar w:fldCharType="separate"/>
+            </w:r>
+            <w:r>
+              <w:rPr>
+                <w:noProof/>
+                <w:webHidden/>
+              </w:rPr>
+              <w:t>7</w:t>
+            </w:r>
+            <w:r>
+              <w:rPr>
+                <w:noProof/>
+                <w:webHidden/>
+              </w:rPr>
+              <w:fldChar w:fldCharType="end"/>
+            </w:r>
+          </w:hyperlink>
+        </w:p>
+        <w:p>
+          <w:pPr>
+            <w:pStyle w:val="TOC3"/>
+            <w:tabs>
+              <w:tab w:val="right" w:leader="dot" w:pos="9350"/>
+            </w:tabs>
+            <w:rPr>
+              <w:rFonts w:eastAsiaTheme="minorEastAsia"/>
+              <w:noProof/>
+            </w:rPr>
+          </w:pPr>
+          <w:hyperlink w:anchor="_Toc71110555" w:history="1">
+            <w:r>
+              <w:rPr>
+                <w:rStyle w:val="Hyperlink"/>
+                <w:noProof/>
+              </w:rPr>
+              <w:t>Read Only Vs. Const</w:t>
+            </w:r>
+            <w:r>
+              <w:rPr>
+                <w:noProof/>
+                <w:webHidden/>
+              </w:rPr>
+              <w:tab/>
+            </w:r>
+            <w:r>
+              <w:rPr>
+                <w:noProof/>
+                <w:webHidden/>
+              </w:rPr>
+              <w:fldChar w:fldCharType="begin"/>
+            </w:r>
+            <w:r>
+              <w:rPr>
+                <w:noProof/>
+                <w:webHidden/>
+              </w:rPr>
+              <w:instrText xml:space="preserve"> PAGEREF _Toc71110555 \h </w:instrText>
+            </w:r>
+            <w:r>
+              <w:rPr>
+                <w:noProof/>
+                <w:webHidden/>
+              </w:rPr>
+            </w:r>
+            <w:r>
+              <w:rPr>
+                <w:noProof/>
+                <w:webHidden/>
+              </w:rPr>
+              <w:fldChar w:fldCharType="separate"/>
+            </w:r>
+            <w:r>
+              <w:rPr>
+                <w:noProof/>
+                <w:webHidden/>
+              </w:rPr>
+              <w:t>7</w:t>
+            </w:r>
+            <w:r>
+              <w:rPr>
+                <w:noProof/>
+                <w:webHidden/>
+              </w:rPr>
+              <w:fldChar w:fldCharType="end"/>
+            </w:r>
+          </w:hyperlink>
+        </w:p>
+        <w:p>
+          <w:pPr>
+            <w:pStyle w:val="TOC2"/>
+            <w:tabs>
+              <w:tab w:val="right" w:leader="dot" w:pos="9350"/>
+            </w:tabs>
+            <w:rPr>
+              <w:rFonts w:eastAsiaTheme="minorEastAsia"/>
+              <w:noProof/>
+            </w:rPr>
+          </w:pPr>
+          <w:hyperlink w:anchor="_Toc71110556" w:history="1">
+            <w:r>
+              <w:rPr>
+                <w:rStyle w:val="Hyperlink"/>
+                <w:noProof/>
+              </w:rPr>
+              <w:t>Sealed</w:t>
+            </w:r>
+            <w:r>
+              <w:rPr>
+                <w:noProof/>
+                <w:webHidden/>
+              </w:rPr>
+              <w:tab/>
+            </w:r>
+            <w:r>
+              <w:rPr>
+                <w:noProof/>
+                <w:webHidden/>
+              </w:rPr>
+              <w:fldChar w:fldCharType="begin"/>
+            </w:r>
+            <w:r>
+              <w:rPr>
+                <w:noProof/>
+                <w:webHidden/>
+              </w:rPr>
+              <w:instrText xml:space="preserve"> PAGEREF _Toc71110556 \h </w:instrText>
+            </w:r>
+            <w:r>
+              <w:rPr>
+                <w:noProof/>
+                <w:webHidden/>
+              </w:rPr>
+            </w:r>
+            <w:r>
+              <w:rPr>
+                <w:noProof/>
+                <w:webHidden/>
+              </w:rPr>
+              <w:fldChar w:fldCharType="separate"/>
+            </w:r>
+            <w:r>
+              <w:rPr>
+                <w:noProof/>
+                <w:webHidden/>
+              </w:rPr>
+              <w:t>7</w:t>
+            </w:r>
+            <w:r>
+              <w:rPr>
+                <w:noProof/>
+                <w:webHidden/>
+              </w:rPr>
+              <w:fldChar w:fldCharType="end"/>
+            </w:r>
+          </w:hyperlink>
+        </w:p>
+        <w:p>
+          <w:pPr>
+            <w:pStyle w:val="TOC2"/>
+            <w:tabs>
+              <w:tab w:val="right" w:leader="dot" w:pos="9350"/>
+            </w:tabs>
+            <w:rPr>
+              <w:rFonts w:eastAsiaTheme="minorEastAsia"/>
+              <w:noProof/>
+            </w:rPr>
+          </w:pPr>
+          <w:hyperlink w:anchor="_Toc71110557" w:history="1">
+            <w:r>
+              <w:rPr>
+                <w:rStyle w:val="Hyperlink"/>
+                <w:noProof/>
+              </w:rPr>
+              <w:t xml:space="preserve">Static </w:t>
+            </w:r>
+            <w:r>
+              <w:rPr>
+                <w:rStyle w:val="Hyperlink"/>
+                <w:b/>
+                <w:bCs/>
+                <w:noProof/>
+              </w:rPr>
+              <w:t>Applied to: classes and class members</w:t>
+            </w:r>
+            <w:r>
+              <w:rPr>
+                <w:noProof/>
+                <w:webHidden/>
+              </w:rPr>
+              <w:tab/>
+            </w:r>
+            <w:r>
+              <w:rPr>
+                <w:noProof/>
+                <w:webHidden/>
+              </w:rPr>
+              <w:fldChar w:fldCharType="begin"/>
+            </w:r>
+            <w:r>
+              <w:rPr>
+                <w:noProof/>
+                <w:webHidden/>
+              </w:rPr>
+              <w:instrText xml:space="preserve"> PAGEREF _Toc71110557 \h </w:instrText>
+            </w:r>
+            <w:r>
+              <w:rPr>
+                <w:noProof/>
+                <w:webHidden/>
+              </w:rPr>
+            </w:r>
+            <w:r>
+              <w:rPr>
+                <w:noProof/>
+                <w:webHidden/>
+              </w:rPr>
+              <w:fldChar w:fldCharType="separate"/>
+            </w:r>
+            <w:r>
+              <w:rPr>
+                <w:noProof/>
+                <w:webHidden/>
+              </w:rPr>
+              <w:t>7</w:t>
+            </w:r>
+            <w:r>
+              <w:rPr>
+                <w:noProof/>
+                <w:webHidden/>
+              </w:rPr>
+              <w:fldChar w:fldCharType="end"/>
+            </w:r>
+          </w:hyperlink>
+        </w:p>
+        <w:p>
+          <w:pPr>
+            <w:pStyle w:val="TOC2"/>
+            <w:tabs>
+              <w:tab w:val="right" w:leader="dot" w:pos="9350"/>
+            </w:tabs>
+            <w:rPr>
+              <w:rFonts w:eastAsiaTheme="minorEastAsia"/>
+              <w:noProof/>
+            </w:rPr>
+          </w:pPr>
+          <w:hyperlink w:anchor="_Toc71110558" w:history="1">
+            <w:r>
+              <w:rPr>
+                <w:rStyle w:val="Hyperlink"/>
+                <w:noProof/>
+              </w:rPr>
+              <w:t>Virtual</w:t>
+            </w:r>
+            <w:r>
+              <w:rPr>
+                <w:noProof/>
+                <w:webHidden/>
+              </w:rPr>
+              <w:tab/>
+            </w:r>
+            <w:r>
+              <w:rPr>
+                <w:noProof/>
+                <w:webHidden/>
+              </w:rPr>
+              <w:fldChar w:fldCharType="begin"/>
+            </w:r>
+            <w:r>
+              <w:rPr>
+                <w:noProof/>
+                <w:webHidden/>
+              </w:rPr>
+              <w:instrText xml:space="preserve"> PAGEREF _Toc71110558 \h </w:instrText>
+            </w:r>
+            <w:r>
+              <w:rPr>
+                <w:noProof/>
+                <w:webHidden/>
+              </w:rPr>
+            </w:r>
+            <w:r>
+              <w:rPr>
+                <w:noProof/>
+                <w:webHidden/>
+              </w:rPr>
+              <w:fldChar w:fldCharType="separate"/>
+            </w:r>
+            <w:r>
+              <w:rPr>
+                <w:noProof/>
+                <w:webHidden/>
+              </w:rPr>
+              <w:t>7</w:t>
+            </w:r>
+            <w:r>
+              <w:rPr>
+                <w:noProof/>
+                <w:webHidden/>
+              </w:rPr>
+              <w:fldChar w:fldCharType="end"/>
+            </w:r>
+          </w:hyperlink>
+        </w:p>
+        <w:p>
+          <w:pPr>
+            <w:pStyle w:val="TOC2"/>
+            <w:tabs>
+              <w:tab w:val="right" w:leader="dot" w:pos="9350"/>
+            </w:tabs>
+            <w:rPr>
+              <w:rFonts w:eastAsiaTheme="minorEastAsia"/>
+              <w:noProof/>
+            </w:rPr>
+          </w:pPr>
+          <w:hyperlink w:anchor="_Toc71110559" w:history="1">
+            <w:r>
+              <w:rPr>
+                <w:rStyle w:val="Hyperlink"/>
+                <w:noProof/>
+              </w:rPr>
+              <w:t>Override</w:t>
+            </w:r>
+            <w:r>
+              <w:rPr>
+                <w:noProof/>
+                <w:webHidden/>
+              </w:rPr>
+              <w:tab/>
+            </w:r>
+            <w:r>
+              <w:rPr>
+                <w:noProof/>
+                <w:webHidden/>
+              </w:rPr>
+              <w:fldChar w:fldCharType="begin"/>
+            </w:r>
+            <w:r>
+              <w:rPr>
+                <w:noProof/>
+                <w:webHidden/>
+              </w:rPr>
+              <w:instrText xml:space="preserve"> PAGEREF _Toc71110559 \h </w:instrText>
+            </w:r>
+            <w:r>
+              <w:rPr>
+                <w:noProof/>
+                <w:webHidden/>
+              </w:rPr>
+            </w:r>
+            <w:r>
+              <w:rPr>
+                <w:noProof/>
+                <w:webHidden/>
+              </w:rPr>
+              <w:fldChar w:fldCharType="separate"/>
+            </w:r>
+            <w:r>
+              <w:rPr>
+                <w:noProof/>
+                <w:webHidden/>
+              </w:rPr>
+              <w:t>8</w:t>
+            </w:r>
+            <w:r>
+              <w:rPr>
+                <w:noProof/>
+                <w:webHidden/>
+              </w:rPr>
+              <w:fldChar w:fldCharType="end"/>
+            </w:r>
+          </w:hyperlink>
+        </w:p>
+        <w:p>
+          <w:pPr>
+            <w:pStyle w:val="TOC2"/>
+            <w:tabs>
+              <w:tab w:val="right" w:leader="dot" w:pos="9350"/>
+            </w:tabs>
+            <w:rPr>
+              <w:rFonts w:eastAsiaTheme="minorEastAsia"/>
+              <w:noProof/>
+            </w:rPr>
+          </w:pPr>
+          <w:hyperlink w:anchor="_Toc71110560" w:history="1">
+            <w:r>
+              <w:rPr>
+                <w:rStyle w:val="Hyperlink"/>
+                <w:noProof/>
+              </w:rPr>
+              <w:t>Discussion</w:t>
+            </w:r>
+            <w:r>
+              <w:rPr>
+                <w:noProof/>
+                <w:webHidden/>
+              </w:rPr>
+              <w:tab/>
+            </w:r>
+            <w:r>
+              <w:rPr>
+                <w:noProof/>
+                <w:webHidden/>
+              </w:rPr>
+              <w:fldChar w:fldCharType="begin"/>
+            </w:r>
+            <w:r>
+              <w:rPr>
+                <w:noProof/>
+                <w:webHidden/>
+              </w:rPr>
+              <w:instrText xml:space="preserve"> PAGEREF _Toc71110560 \h </w:instrText>
+            </w:r>
+            <w:r>
+              <w:rPr>
+                <w:noProof/>
+                <w:webHidden/>
+              </w:rPr>
+            </w:r>
+            <w:r>
+              <w:rPr>
+                <w:noProof/>
+                <w:webHidden/>
+              </w:rPr>
+              <w:fldChar w:fldCharType="separate"/>
+            </w:r>
+            <w:r>
+              <w:rPr>
+                <w:noProof/>
+                <w:webHidden/>
+              </w:rPr>
+              <w:t>8</w:t>
             </w:r>
             <w:r>
               <w:rPr>
@@ -1001,7 +1700,7 @@
         <w:pStyle w:val="Heading1"/>
         <w:jc w:val="center"/>
       </w:pPr>
-      <w:bookmarkStart w:id="0" w:name="_Toc71107831"/>
+      <w:bookmarkStart w:id="0" w:name="_Toc71110538"/>
       <w:r>
         <w:t>Day_3</w:t>
       </w:r>
@@ -1014,7 +1713,7 @@
       <w:pPr>
         <w:pStyle w:val="Heading2"/>
       </w:pPr>
-      <w:bookmarkStart w:id="1" w:name="_Toc71107832"/>
+      <w:bookmarkStart w:id="1" w:name="_Toc71110539"/>
       <w:r>
         <w:t>Review</w:t>
       </w:r>
@@ -1658,7 +2357,19 @@
         <w:rPr>
           <w:color w:val="ED7D31" w:themeColor="accent2"/>
         </w:rPr>
-        <w:t xml:space="preserve"> the CPS?</w:t>
+        <w:t xml:space="preserve"> the C</w:t>
+      </w:r>
+      <w:r>
+        <w:rPr>
+          <w:color w:val="ED7D31" w:themeColor="accent2"/>
+        </w:rPr>
+        <w:t>T</w:t>
+      </w:r>
+      <w:r>
+        <w:rPr>
+          <w:color w:val="ED7D31" w:themeColor="accent2"/>
+        </w:rPr>
+        <w:t>S?</w:t>
       </w:r>
     </w:p>
     <w:p>
@@ -1748,7 +2459,7 @@
         <w:pStyle w:val="Heading1"/>
         <w:jc w:val="center"/>
       </w:pPr>
-      <w:bookmarkStart w:id="2" w:name="_Toc71107833"/>
+      <w:bookmarkStart w:id="2" w:name="_Toc71110540"/>
       <w:r>
         <w:t>OOP Pillars</w:t>
       </w:r>
@@ -1758,7 +2469,7 @@
       <w:pPr>
         <w:pStyle w:val="Heading2"/>
       </w:pPr>
-      <w:bookmarkStart w:id="3" w:name="_Toc71107834"/>
+      <w:bookmarkStart w:id="3" w:name="_Toc71110541"/>
       <w:r>
         <w:t>4 OOP</w:t>
       </w:r>
@@ -1906,7 +2617,7 @@
       <w:pPr>
         <w:pStyle w:val="Heading2"/>
       </w:pPr>
-      <w:bookmarkStart w:id="4" w:name="_Toc71107835"/>
+      <w:bookmarkStart w:id="4" w:name="_Toc71110542"/>
       <w:r>
         <w:t>Abstraction</w:t>
       </w:r>
@@ -2027,7 +2738,7 @@
       <w:pPr>
         <w:pStyle w:val="Heading2"/>
       </w:pPr>
-      <w:bookmarkStart w:id="5" w:name="_Toc71107836"/>
+      <w:bookmarkStart w:id="5" w:name="_Toc71110543"/>
       <w:r>
         <w:t>Interfaces</w:t>
       </w:r>
@@ -2225,7 +2936,7 @@
       <w:pPr>
         <w:pStyle w:val="Heading2"/>
       </w:pPr>
-      <w:bookmarkStart w:id="6" w:name="_Toc71107837"/>
+      <w:bookmarkStart w:id="6" w:name="_Toc71110544"/>
       <w:r>
         <w:t>Abstract classes</w:t>
       </w:r>
@@ -2358,7 +3069,7 @@
       <w:pPr>
         <w:pStyle w:val="Heading2"/>
       </w:pPr>
-      <w:bookmarkStart w:id="7" w:name="_Toc71107838"/>
+      <w:bookmarkStart w:id="7" w:name="_Toc71110545"/>
       <w:r>
         <w:lastRenderedPageBreak/>
         <w:t>Polymorphism</w:t>
@@ -2443,7 +3154,7 @@
       <w:pPr>
         <w:pStyle w:val="Heading3"/>
       </w:pPr>
-      <w:bookmarkStart w:id="8" w:name="_Toc71107839"/>
+      <w:bookmarkStart w:id="8" w:name="_Toc71110546"/>
       <w:r>
         <w:t>Implementations of Polymorphism</w:t>
       </w:r>
@@ -2594,7 +3305,7 @@
       <w:pPr>
         <w:pStyle w:val="Heading2"/>
       </w:pPr>
-      <w:bookmarkStart w:id="9" w:name="_Toc71107840"/>
+      <w:bookmarkStart w:id="9" w:name="_Toc71110547"/>
       <w:r>
         <w:t>Inheritance</w:t>
       </w:r>
@@ -2656,7 +3367,7 @@
       <w:pPr>
         <w:pStyle w:val="Heading2"/>
       </w:pPr>
-      <w:bookmarkStart w:id="10" w:name="_Toc71107841"/>
+      <w:bookmarkStart w:id="10" w:name="_Toc71110548"/>
       <w:r>
         <w:t>Composition, Aggregation, Association</w:t>
       </w:r>
@@ -2679,6 +3390,1969 @@
         <w:t xml:space="preserve">If any issues, Phoebe provided </w:t>
       </w:r>
       <w:hyperlink r:id="rId6" w:history="1">
+        <w:r>
+          <w:rPr>
+            <w:rStyle w:val="Hyperlink"/>
+          </w:rPr>
+          <w:t>thi</w:t>
+        </w:r>
+        <w:r>
+          <w:rPr>
+            <w:rStyle w:val="Hyperlink"/>
+          </w:rPr>
+          <w:t>s</w:t>
+        </w:r>
+      </w:hyperlink>
+      <w:r>
+        <w:t xml:space="preserve"> Stack Overflow</w:t>
+      </w:r>
+    </w:p>
+    <w:p>
+      <w:pPr>
+        <w:pStyle w:val="ListParagraph"/>
+        <w:numPr>
+          <w:ilvl w:val="0"/>
+          <w:numId w:val="2"/>
+        </w:numPr>
+      </w:pPr>
+      <w:r>
+        <w:t>Composition</w:t>
+      </w:r>
+    </w:p>
+    <w:p>
+      <w:pPr>
+        <w:pStyle w:val="ListParagraph"/>
+        <w:numPr>
+          <w:ilvl w:val="1"/>
+          <w:numId w:val="2"/>
+        </w:numPr>
+      </w:pPr>
+      <w:r>
+        <w:t>Describes a relationship between two or more objects where one object maintains instances of the other objects.</w:t>
+      </w:r>
+    </w:p>
+    <w:p>
+      <w:pPr>
+        <w:pStyle w:val="ListParagraph"/>
+        <w:numPr>
+          <w:ilvl w:val="0"/>
+          <w:numId w:val="2"/>
+        </w:numPr>
+      </w:pPr>
+      <w:r>
+        <w:t>Aggregation</w:t>
+      </w:r>
+    </w:p>
+    <w:p>
+      <w:pPr>
+        <w:pStyle w:val="ListParagraph"/>
+        <w:numPr>
+          <w:ilvl w:val="1"/>
+          <w:numId w:val="2"/>
+        </w:numPr>
+      </w:pPr>
+      <w:r>
+        <w:t>Relationship of two or more objects where one object contains multiple instances of other objects.</w:t>
+      </w:r>
+    </w:p>
+    <w:p>
+      <w:pPr>
+        <w:pStyle w:val="ListParagraph"/>
+        <w:numPr>
+          <w:ilvl w:val="0"/>
+          <w:numId w:val="2"/>
+        </w:numPr>
+      </w:pPr>
+      <w:r>
+        <w:t>Association</w:t>
+      </w:r>
+    </w:p>
+    <w:p>
+      <w:pPr>
+        <w:pStyle w:val="ListParagraph"/>
+        <w:numPr>
+          <w:ilvl w:val="1"/>
+          <w:numId w:val="2"/>
+        </w:numPr>
+      </w:pPr>
+      <w:r>
+        <w:t>Relationship between two objects where one object uses a separate instance of another object as a part of its functionality.</w:t>
+      </w:r>
+    </w:p>
+    <w:p>
+      <w:pPr>
+        <w:rPr>
+          <w:rFonts w:asciiTheme="majorHAnsi" w:eastAsiaTheme="majorEastAsia" w:hAnsiTheme="majorHAnsi" w:cstheme="majorBidi"/>
+          <w:color w:val="2F5496" w:themeColor="accent1" w:themeShade="BF"/>
+          <w:sz w:val="26"/>
+          <w:szCs w:val="26"/>
+        </w:rPr>
+      </w:pPr>
+      <w:r>
+        <w:br w:type="page"/>
+      </w:r>
+    </w:p>
+    <w:p>
+      <w:pPr>
+        <w:pStyle w:val="Heading2"/>
+      </w:pPr>
+      <w:bookmarkStart w:id="11" w:name="_Toc71110549"/>
+      <w:r>
+        <w:lastRenderedPageBreak/>
+        <w:t>Encapsulation</w:t>
+      </w:r>
+      <w:bookmarkEnd w:id="11"/>
+    </w:p>
+    <w:p>
+      <w:r>
+        <w:t>Putting all your eggs into one basket</w:t>
+      </w:r>
+    </w:p>
+    <w:p>
+      <w:pPr>
+        <w:pStyle w:val="ListParagraph"/>
+        <w:numPr>
+          <w:ilvl w:val="0"/>
+          <w:numId w:val="2"/>
+        </w:numPr>
+      </w:pPr>
+      <w:r>
+        <w:t>Treat related data/behavior as a single unit/</w:t>
+      </w:r>
+      <w:proofErr w:type="gramStart"/>
+      <w:r>
+        <w:t>capsule</w:t>
+      </w:r>
+      <w:proofErr w:type="gramEnd"/>
+    </w:p>
+    <w:p>
+      <w:pPr>
+        <w:pStyle w:val="ListParagraph"/>
+        <w:numPr>
+          <w:ilvl w:val="0"/>
+          <w:numId w:val="2"/>
+        </w:numPr>
+      </w:pPr>
+      <w:r>
+        <w:t>Places Validation and processing of data into your data class</w:t>
+      </w:r>
+    </w:p>
+    <w:p>
+      <w:pPr>
+        <w:pStyle w:val="ListParagraph"/>
+        <w:numPr>
+          <w:ilvl w:val="0"/>
+          <w:numId w:val="2"/>
+        </w:numPr>
+      </w:pPr>
+      <w:r>
+        <w:t xml:space="preserve">Implemented in data hiding and </w:t>
+      </w:r>
+      <w:proofErr w:type="gramStart"/>
+      <w:r>
+        <w:t>wrapping</w:t>
+      </w:r>
+      <w:proofErr w:type="gramEnd"/>
+    </w:p>
+    <w:p>
+      <w:pPr>
+        <w:pStyle w:val="ListParagraph"/>
+        <w:numPr>
+          <w:ilvl w:val="1"/>
+          <w:numId w:val="2"/>
+        </w:numPr>
+      </w:pPr>
+      <w:r>
+        <w:t>Hiding: accessing modifiers, enforcing your accessibility (Read, Write accesses)</w:t>
+      </w:r>
+    </w:p>
+    <w:p>
+      <w:pPr>
+        <w:pStyle w:val="ListParagraph"/>
+        <w:numPr>
+          <w:ilvl w:val="1"/>
+          <w:numId w:val="2"/>
+        </w:numPr>
+      </w:pPr>
+      <w:r>
+        <w:t>Wrapping: Grouping logic in classes, assemblies, and namespaces)</w:t>
+      </w:r>
+    </w:p>
+    <w:p>
+      <w:pPr>
+        <w:pStyle w:val="ListParagraph"/>
+        <w:numPr>
+          <w:ilvl w:val="0"/>
+          <w:numId w:val="2"/>
+        </w:numPr>
+      </w:pPr>
+      <w:r>
+        <w:t xml:space="preserve">Access Modifiers: Define your accessibility of your </w:t>
+      </w:r>
+      <w:proofErr w:type="gramStart"/>
+      <w:r>
+        <w:t>data</w:t>
+      </w:r>
+      <w:proofErr w:type="gramEnd"/>
+    </w:p>
+    <w:p>
+      <w:pPr>
+        <w:pStyle w:val="ListParagraph"/>
+        <w:numPr>
+          <w:ilvl w:val="1"/>
+          <w:numId w:val="2"/>
+        </w:numPr>
+      </w:pPr>
+      <w:r>
+        <w:t>Private</w:t>
+      </w:r>
+    </w:p>
+    <w:p>
+      <w:pPr>
+        <w:pStyle w:val="ListParagraph"/>
+        <w:numPr>
+          <w:ilvl w:val="2"/>
+          <w:numId w:val="2"/>
+        </w:numPr>
+      </w:pPr>
+      <w:r>
+        <w:t>Only accessible within the same class</w:t>
+      </w:r>
+    </w:p>
+    <w:p>
+      <w:pPr>
+        <w:pStyle w:val="ListParagraph"/>
+        <w:numPr>
+          <w:ilvl w:val="1"/>
+          <w:numId w:val="2"/>
+        </w:numPr>
+      </w:pPr>
+      <w:r>
+        <w:t>Public</w:t>
+      </w:r>
+    </w:p>
+    <w:p>
+      <w:pPr>
+        <w:pStyle w:val="ListParagraph"/>
+        <w:numPr>
+          <w:ilvl w:val="2"/>
+          <w:numId w:val="2"/>
+        </w:numPr>
+      </w:pPr>
+      <w:r>
+        <w:t xml:space="preserve">Accessible by any artifacts regardless of where it is </w:t>
+      </w:r>
+      <w:proofErr w:type="gramStart"/>
+      <w:r>
+        <w:t>called</w:t>
+      </w:r>
+      <w:proofErr w:type="gramEnd"/>
+    </w:p>
+    <w:p>
+      <w:pPr>
+        <w:pStyle w:val="ListParagraph"/>
+        <w:numPr>
+          <w:ilvl w:val="1"/>
+          <w:numId w:val="2"/>
+        </w:numPr>
+      </w:pPr>
+      <w:r>
+        <w:t>Protected</w:t>
+      </w:r>
+    </w:p>
+    <w:p>
+      <w:pPr>
+        <w:pStyle w:val="ListParagraph"/>
+        <w:numPr>
+          <w:ilvl w:val="2"/>
+          <w:numId w:val="2"/>
+        </w:numPr>
+      </w:pPr>
+      <w:r>
+        <w:t xml:space="preserve">Only accessible by classes that derive from </w:t>
+      </w:r>
+      <w:proofErr w:type="gramStart"/>
+      <w:r>
+        <w:t>it</w:t>
+      </w:r>
+      <w:proofErr w:type="gramEnd"/>
+    </w:p>
+    <w:p>
+      <w:pPr>
+        <w:pStyle w:val="ListParagraph"/>
+        <w:numPr>
+          <w:ilvl w:val="1"/>
+          <w:numId w:val="2"/>
+        </w:numPr>
+      </w:pPr>
+      <w:r>
+        <w:t>Internal</w:t>
+      </w:r>
+    </w:p>
+    <w:p>
+      <w:pPr>
+        <w:pStyle w:val="ListParagraph"/>
+        <w:numPr>
+          <w:ilvl w:val="2"/>
+          <w:numId w:val="2"/>
+        </w:numPr>
+      </w:pPr>
+      <w:r>
+        <w:t>Only accessible within the same namespace</w:t>
+      </w:r>
+    </w:p>
+    <w:p>
+      <w:pPr>
+        <w:pStyle w:val="ListParagraph"/>
+        <w:numPr>
+          <w:ilvl w:val="1"/>
+          <w:numId w:val="2"/>
+        </w:numPr>
+      </w:pPr>
+      <w:r>
+        <w:t>Protected Internal</w:t>
+      </w:r>
+    </w:p>
+    <w:p>
+      <w:pPr>
+        <w:pStyle w:val="ListParagraph"/>
+        <w:numPr>
+          <w:ilvl w:val="2"/>
+          <w:numId w:val="2"/>
+        </w:numPr>
+      </w:pPr>
+      <w:r>
+        <w:t>Only accessible within the same namespace or any of its derived classes</w:t>
+      </w:r>
+    </w:p>
+    <w:p>
+      <w:pPr>
+        <w:pStyle w:val="ListParagraph"/>
+        <w:numPr>
+          <w:ilvl w:val="1"/>
+          <w:numId w:val="2"/>
+        </w:numPr>
+      </w:pPr>
+      <w:r>
+        <w:t>Private Protected</w:t>
+      </w:r>
+    </w:p>
+    <w:p>
+      <w:pPr>
+        <w:pStyle w:val="ListParagraph"/>
+        <w:numPr>
+          <w:ilvl w:val="2"/>
+          <w:numId w:val="2"/>
+        </w:numPr>
+      </w:pPr>
+      <w:r>
+        <w:t>Only accessible from derived classes within the same namespace</w:t>
+      </w:r>
+    </w:p>
+    <w:p>
+      <w:pPr>
+        <w:pStyle w:val="Heading2"/>
+      </w:pPr>
+      <w:bookmarkStart w:id="12" w:name="_Toc71110550"/>
+      <w:r>
+        <w:t>Discussion</w:t>
+      </w:r>
+      <w:bookmarkEnd w:id="12"/>
+    </w:p>
+    <w:p>
+      <w:pPr>
+        <w:rPr>
+          <w:color w:val="ED7D31" w:themeColor="accent2"/>
+        </w:rPr>
+      </w:pPr>
+      <w:r>
+        <w:rPr>
+          <w:color w:val="ED7D31" w:themeColor="accent2"/>
+        </w:rPr>
+        <w:t>Q:</w:t>
+      </w:r>
+      <w:r>
+        <w:rPr>
+          <w:color w:val="ED7D31" w:themeColor="accent2"/>
+        </w:rPr>
+        <w:t xml:space="preserve"> What are the 4 OOP Pillars?</w:t>
+      </w:r>
+    </w:p>
+    <w:p>
+      <w:pPr>
+        <w:rPr>
+          <w:color w:val="70AD47" w:themeColor="accent6"/>
+        </w:rPr>
+      </w:pPr>
+      <w:r>
+        <w:rPr>
+          <w:color w:val="70AD47" w:themeColor="accent6"/>
+        </w:rPr>
+        <w:tab/>
+        <w:t>A: Abstraction, Polymorphism, Inheritance, Encapsulation</w:t>
+      </w:r>
+    </w:p>
+    <w:p>
+      <w:pPr>
+        <w:rPr>
+          <w:color w:val="ED7D31" w:themeColor="accent2"/>
+        </w:rPr>
+      </w:pPr>
+      <w:r>
+        <w:rPr>
+          <w:color w:val="ED7D31" w:themeColor="accent2"/>
+        </w:rPr>
+        <w:t>Q:</w:t>
+      </w:r>
+      <w:r>
+        <w:rPr>
+          <w:color w:val="ED7D31" w:themeColor="accent2"/>
+        </w:rPr>
+        <w:t xml:space="preserve"> Differences between Inheritance and Encapsulation?</w:t>
+      </w:r>
+    </w:p>
+    <w:p>
+      <w:pPr>
+        <w:rPr>
+          <w:color w:val="70AD47" w:themeColor="accent6"/>
+        </w:rPr>
+      </w:pPr>
+      <w:r>
+        <w:rPr>
+          <w:color w:val="70AD47" w:themeColor="accent6"/>
+        </w:rPr>
+        <w:tab/>
+        <w:t>A:</w:t>
+      </w:r>
+      <w:r>
+        <w:rPr>
+          <w:color w:val="70AD47" w:themeColor="accent6"/>
+        </w:rPr>
+        <w:t xml:space="preserve"> Abstraction is to lower </w:t>
+      </w:r>
+      <w:proofErr w:type="gramStart"/>
+      <w:r>
+        <w:rPr>
+          <w:color w:val="70AD47" w:themeColor="accent6"/>
+        </w:rPr>
+        <w:t>Complexity,</w:t>
+      </w:r>
+      <w:proofErr w:type="gramEnd"/>
+      <w:r>
+        <w:rPr>
+          <w:color w:val="70AD47" w:themeColor="accent6"/>
+        </w:rPr>
+        <w:t xml:space="preserve"> Encapsulation is more Security. </w:t>
+      </w:r>
+    </w:p>
+    <w:p>
+      <w:pPr>
+        <w:rPr>
+          <w:color w:val="70AD47" w:themeColor="accent6"/>
+        </w:rPr>
+      </w:pPr>
+      <w:r>
+        <w:rPr>
+          <w:color w:val="70AD47" w:themeColor="accent6"/>
+        </w:rPr>
+        <w:tab/>
+        <w:t>Abstraction hides the implementation, Encapsulation limits access of the other classes to a particular object or class.</w:t>
+      </w:r>
+    </w:p>
+    <w:p>
+      <w:pPr>
+        <w:rPr>
+          <w:color w:val="ED7D31" w:themeColor="accent2"/>
+        </w:rPr>
+      </w:pPr>
+      <w:r>
+        <w:rPr>
+          <w:color w:val="ED7D31" w:themeColor="accent2"/>
+        </w:rPr>
+        <w:t>Q:</w:t>
+      </w:r>
+      <w:r>
+        <w:rPr>
+          <w:color w:val="ED7D31" w:themeColor="accent2"/>
+        </w:rPr>
+        <w:t xml:space="preserve"> What are some use cases for abstraction?</w:t>
+      </w:r>
+    </w:p>
+    <w:p>
+      <w:pPr>
+        <w:rPr>
+          <w:color w:val="70AD47" w:themeColor="accent6"/>
+        </w:rPr>
+      </w:pPr>
+      <w:r>
+        <w:rPr>
+          <w:color w:val="70AD47" w:themeColor="accent6"/>
+        </w:rPr>
+        <w:tab/>
+        <w:t>A:</w:t>
+      </w:r>
+      <w:r>
+        <w:rPr>
+          <w:color w:val="70AD47" w:themeColor="accent6"/>
+        </w:rPr>
+        <w:t xml:space="preserve"> </w:t>
+      </w:r>
+      <w:r>
+        <w:rPr>
+          <w:color w:val="70AD47" w:themeColor="accent6"/>
+        </w:rPr>
+        <w:t xml:space="preserve"> Use abstraction to force a more generic class to have a more specific implementation, </w:t>
+      </w:r>
+      <w:proofErr w:type="gramStart"/>
+      <w:r>
+        <w:rPr>
+          <w:color w:val="70AD47" w:themeColor="accent6"/>
+        </w:rPr>
+        <w:t>You</w:t>
+      </w:r>
+      <w:proofErr w:type="gramEnd"/>
+      <w:r>
+        <w:rPr>
+          <w:color w:val="70AD47" w:themeColor="accent6"/>
+        </w:rPr>
+        <w:t xml:space="preserve"> can’t implement a Restaurant and therefore must be more specific of what type of Restaurant.</w:t>
+      </w:r>
+    </w:p>
+    <w:p>
+      <w:pPr>
+        <w:rPr>
+          <w:color w:val="ED7D31" w:themeColor="accent2"/>
+        </w:rPr>
+      </w:pPr>
+      <w:r>
+        <w:rPr>
+          <w:color w:val="ED7D31" w:themeColor="accent2"/>
+        </w:rPr>
+        <w:t>Q:</w:t>
+      </w:r>
+      <w:r>
+        <w:rPr>
+          <w:color w:val="ED7D31" w:themeColor="accent2"/>
+        </w:rPr>
+        <w:t xml:space="preserve"> What are some good </w:t>
+      </w:r>
+      <w:proofErr w:type="gramStart"/>
+      <w:r>
+        <w:rPr>
+          <w:color w:val="ED7D31" w:themeColor="accent2"/>
+        </w:rPr>
+        <w:t>use</w:t>
+      </w:r>
+      <w:proofErr w:type="gramEnd"/>
+      <w:r>
+        <w:rPr>
+          <w:color w:val="ED7D31" w:themeColor="accent2"/>
+        </w:rPr>
+        <w:t xml:space="preserve"> Cases for Polymorphism?</w:t>
+      </w:r>
+    </w:p>
+    <w:p>
+      <w:pPr>
+        <w:rPr>
+          <w:color w:val="70AD47" w:themeColor="accent6"/>
+        </w:rPr>
+      </w:pPr>
+      <w:r>
+        <w:rPr>
+          <w:color w:val="70AD47" w:themeColor="accent6"/>
+        </w:rPr>
+        <w:tab/>
+        <w:t>A:</w:t>
+      </w:r>
+      <w:r>
+        <w:rPr>
+          <w:color w:val="70AD47" w:themeColor="accent6"/>
+        </w:rPr>
+        <w:t xml:space="preserve"> Overloading Constructors so you </w:t>
+      </w:r>
+      <w:proofErr w:type="gramStart"/>
+      <w:r>
+        <w:rPr>
+          <w:color w:val="70AD47" w:themeColor="accent6"/>
+        </w:rPr>
+        <w:t>don’t</w:t>
+      </w:r>
+      <w:proofErr w:type="gramEnd"/>
+      <w:r>
+        <w:rPr>
+          <w:color w:val="70AD47" w:themeColor="accent6"/>
+        </w:rPr>
+        <w:t xml:space="preserve"> need to provide all the data at construction.</w:t>
+      </w:r>
+    </w:p>
+    <w:p>
+      <w:pPr>
+        <w:rPr>
+          <w:color w:val="70AD47" w:themeColor="accent6"/>
+        </w:rPr>
+      </w:pPr>
+      <w:r>
+        <w:rPr>
+          <w:color w:val="70AD47" w:themeColor="accent6"/>
+        </w:rPr>
+        <w:tab/>
+        <w:t>Generalizes implementation; Shapes Area is similar among things such as squares and rectangles.</w:t>
+      </w:r>
+    </w:p>
+    <w:p>
+      <w:pPr>
+        <w:rPr>
+          <w:color w:val="70AD47" w:themeColor="accent6"/>
+        </w:rPr>
+      </w:pPr>
+    </w:p>
+    <w:p>
+      <w:pPr>
+        <w:pStyle w:val="Heading1"/>
+        <w:jc w:val="center"/>
+      </w:pPr>
+      <w:bookmarkStart w:id="13" w:name="_Toc71110551"/>
+      <w:r>
+        <w:lastRenderedPageBreak/>
+        <w:t>Modifiers</w:t>
+      </w:r>
+      <w:bookmarkEnd w:id="13"/>
+    </w:p>
+    <w:p>
+      <w:pPr>
+        <w:pStyle w:val="Heading2"/>
+      </w:pPr>
+      <w:bookmarkStart w:id="14" w:name="_Toc71110552"/>
+      <w:r>
+        <w:t>Abstract</w:t>
+      </w:r>
+      <w:bookmarkEnd w:id="14"/>
+    </w:p>
+    <w:p>
+      <w:pPr>
+        <w:rPr>
+          <w:b/>
+          <w:bCs/>
+        </w:rPr>
+      </w:pPr>
+      <w:r>
+        <w:rPr>
+          <w:b/>
+          <w:bCs/>
+        </w:rPr>
+        <w:t>Applied to: Classes and Class Members</w:t>
+      </w:r>
+    </w:p>
+    <w:p>
+      <w:pPr>
+        <w:pStyle w:val="ListParagraph"/>
+        <w:numPr>
+          <w:ilvl w:val="0"/>
+          <w:numId w:val="2"/>
+        </w:numPr>
+      </w:pPr>
+      <w:r>
+        <w:t xml:space="preserve">Allows you to create classes that are incomplete and must be </w:t>
+      </w:r>
+      <w:proofErr w:type="gramStart"/>
+      <w:r>
+        <w:t>derived</w:t>
+      </w:r>
+      <w:proofErr w:type="gramEnd"/>
+    </w:p>
+    <w:p>
+      <w:pPr>
+        <w:pStyle w:val="ListParagraph"/>
+        <w:numPr>
+          <w:ilvl w:val="0"/>
+          <w:numId w:val="2"/>
+        </w:numPr>
+      </w:pPr>
+      <w:r>
+        <w:t xml:space="preserve">Cannot be in conjunction with </w:t>
+      </w:r>
+      <w:proofErr w:type="gramStart"/>
+      <w:r>
+        <w:t>static</w:t>
+      </w:r>
+      <w:proofErr w:type="gramEnd"/>
+    </w:p>
+    <w:p>
+      <w:pPr>
+        <w:pStyle w:val="ListParagraph"/>
+        <w:numPr>
+          <w:ilvl w:val="0"/>
+          <w:numId w:val="2"/>
+        </w:numPr>
+      </w:pPr>
+      <w:r>
+        <w:t>Implicitly virtual</w:t>
+      </w:r>
+    </w:p>
+    <w:p>
+      <w:pPr>
+        <w:pStyle w:val="Heading2"/>
+      </w:pPr>
+      <w:bookmarkStart w:id="15" w:name="_Toc71110553"/>
+      <w:r>
+        <w:t>Const</w:t>
+      </w:r>
+      <w:bookmarkEnd w:id="15"/>
+    </w:p>
+    <w:p>
+      <w:pPr>
+        <w:rPr>
+          <w:b/>
+          <w:bCs/>
+        </w:rPr>
+      </w:pPr>
+      <w:r>
+        <w:rPr>
+          <w:b/>
+          <w:bCs/>
+        </w:rPr>
+        <w:t xml:space="preserve">Applied to: </w:t>
+      </w:r>
+      <w:proofErr w:type="gramStart"/>
+      <w:r>
+        <w:rPr>
+          <w:b/>
+          <w:bCs/>
+        </w:rPr>
+        <w:t>Fields</w:t>
+      </w:r>
+      <w:proofErr w:type="gramEnd"/>
+    </w:p>
+    <w:p>
+      <w:pPr>
+        <w:pStyle w:val="ListParagraph"/>
+        <w:numPr>
+          <w:ilvl w:val="0"/>
+          <w:numId w:val="2"/>
+        </w:numPr>
+      </w:pPr>
+      <w:r>
+        <w:t xml:space="preserve">Constant fields and locals aren’t variables and may not be </w:t>
+      </w:r>
+      <w:proofErr w:type="gramStart"/>
+      <w:r>
+        <w:t>modified</w:t>
+      </w:r>
+      <w:proofErr w:type="gramEnd"/>
+    </w:p>
+    <w:p>
+      <w:pPr>
+        <w:pStyle w:val="ListParagraph"/>
+        <w:numPr>
+          <w:ilvl w:val="0"/>
+          <w:numId w:val="2"/>
+        </w:numPr>
+      </w:pPr>
+      <w:r>
+        <w:t xml:space="preserve">Constants </w:t>
+      </w:r>
+      <w:proofErr w:type="gramStart"/>
+      <w:r>
+        <w:t>are;</w:t>
+      </w:r>
+      <w:proofErr w:type="gramEnd"/>
+    </w:p>
+    <w:p>
+      <w:pPr>
+        <w:pStyle w:val="ListParagraph"/>
+        <w:numPr>
+          <w:ilvl w:val="1"/>
+          <w:numId w:val="2"/>
+        </w:numPr>
+      </w:pPr>
+      <w:r>
+        <w:t>Numbers</w:t>
+      </w:r>
+    </w:p>
+    <w:p>
+      <w:pPr>
+        <w:pStyle w:val="ListParagraph"/>
+        <w:numPr>
+          <w:ilvl w:val="1"/>
+          <w:numId w:val="2"/>
+        </w:numPr>
+      </w:pPr>
+      <w:r>
+        <w:t>Bool</w:t>
+      </w:r>
+    </w:p>
+    <w:p>
+      <w:pPr>
+        <w:pStyle w:val="ListParagraph"/>
+        <w:numPr>
+          <w:ilvl w:val="1"/>
+          <w:numId w:val="2"/>
+        </w:numPr>
+      </w:pPr>
+      <w:r>
+        <w:t>Strings</w:t>
+      </w:r>
+    </w:p>
+    <w:p>
+      <w:pPr>
+        <w:pStyle w:val="ListParagraph"/>
+        <w:numPr>
+          <w:ilvl w:val="1"/>
+          <w:numId w:val="2"/>
+        </w:numPr>
+      </w:pPr>
+      <w:r>
+        <w:t>Null references</w:t>
+      </w:r>
+    </w:p>
+    <w:p>
+      <w:pPr>
+        <w:pStyle w:val="ListParagraph"/>
+        <w:numPr>
+          <w:ilvl w:val="1"/>
+          <w:numId w:val="2"/>
+        </w:numPr>
+      </w:pPr>
+    </w:p>
+    <w:p>
+      <w:pPr>
+        <w:pStyle w:val="ListParagraph"/>
+        <w:numPr>
+          <w:ilvl w:val="0"/>
+          <w:numId w:val="2"/>
+        </w:numPr>
+      </w:pPr>
+      <w:r>
+        <w:t xml:space="preserve">Cannot be </w:t>
+      </w:r>
+      <w:proofErr w:type="gramStart"/>
+      <w:r>
+        <w:t>changed</w:t>
+      </w:r>
+      <w:proofErr w:type="gramEnd"/>
+    </w:p>
+    <w:p>
+      <w:pPr>
+        <w:pStyle w:val="Heading2"/>
+      </w:pPr>
+      <w:bookmarkStart w:id="16" w:name="_Toc71110554"/>
+      <w:r>
+        <w:t>Read Only</w:t>
+      </w:r>
+      <w:bookmarkEnd w:id="16"/>
+    </w:p>
+    <w:p>
+      <w:pPr>
+        <w:rPr>
+          <w:b/>
+          <w:bCs/>
+        </w:rPr>
+      </w:pPr>
+      <w:r>
+        <w:rPr>
+          <w:b/>
+          <w:bCs/>
+        </w:rPr>
+        <w:t>Applied to: Fields, Structs, and Structs Member</w:t>
+      </w:r>
+    </w:p>
+    <w:p>
+      <w:pPr>
+        <w:pStyle w:val="ListParagraph"/>
+        <w:numPr>
+          <w:ilvl w:val="0"/>
+          <w:numId w:val="2"/>
+        </w:numPr>
+        <w:rPr>
+          <w:b/>
+          <w:bCs/>
+        </w:rPr>
+      </w:pPr>
+      <w:r>
+        <w:t xml:space="preserve">Values can only be set once, from then on, it can only be </w:t>
+      </w:r>
+      <w:proofErr w:type="gramStart"/>
+      <w:r>
+        <w:t>read</w:t>
+      </w:r>
+      <w:proofErr w:type="gramEnd"/>
+    </w:p>
+    <w:p>
+      <w:pPr>
+        <w:pStyle w:val="Heading3"/>
+      </w:pPr>
+      <w:bookmarkStart w:id="17" w:name="_Toc71110555"/>
+      <w:r>
+        <w:t>Read Only Vs. Const</w:t>
+      </w:r>
+      <w:bookmarkEnd w:id="17"/>
+    </w:p>
+    <w:p>
+      <w:pPr>
+        <w:pStyle w:val="ListParagraph"/>
+        <w:numPr>
+          <w:ilvl w:val="0"/>
+          <w:numId w:val="2"/>
+        </w:numPr>
+      </w:pPr>
+      <w:r>
+        <w:t xml:space="preserve">Const are initialized at </w:t>
+      </w:r>
+      <w:proofErr w:type="gramStart"/>
+      <w:r>
+        <w:t>declaration</w:t>
+      </w:r>
+      <w:proofErr w:type="gramEnd"/>
+    </w:p>
+    <w:p>
+      <w:pPr>
+        <w:pStyle w:val="ListParagraph"/>
+        <w:numPr>
+          <w:ilvl w:val="0"/>
+          <w:numId w:val="2"/>
+        </w:numPr>
+      </w:pPr>
+      <w:r>
+        <w:t xml:space="preserve">Read only fields can be initialized at a later </w:t>
+      </w:r>
+      <w:proofErr w:type="gramStart"/>
+      <w:r>
+        <w:t>point</w:t>
+      </w:r>
+      <w:proofErr w:type="gramEnd"/>
+    </w:p>
+    <w:p>
+      <w:pPr>
+        <w:pStyle w:val="ListParagraph"/>
+        <w:numPr>
+          <w:ilvl w:val="0"/>
+          <w:numId w:val="2"/>
+        </w:numPr>
+      </w:pPr>
+      <w:r>
+        <w:t>Const Fields is a Compile-Time Constant</w:t>
+      </w:r>
+    </w:p>
+    <w:p>
+      <w:pPr>
+        <w:pStyle w:val="ListParagraph"/>
+        <w:numPr>
+          <w:ilvl w:val="0"/>
+          <w:numId w:val="2"/>
+        </w:numPr>
+      </w:pPr>
+      <w:r>
+        <w:t xml:space="preserve">Read Only can be used for run-time </w:t>
+      </w:r>
+      <w:proofErr w:type="gramStart"/>
+      <w:r>
+        <w:t>constants</w:t>
+      </w:r>
+      <w:proofErr w:type="gramEnd"/>
+    </w:p>
+    <w:p>
+      <w:pPr>
+        <w:pStyle w:val="ListParagraph"/>
+        <w:numPr>
+          <w:ilvl w:val="0"/>
+          <w:numId w:val="2"/>
+        </w:numPr>
+      </w:pPr>
+      <w:r>
+        <w:t xml:space="preserve">After initialization of a Read Only, Const and Read Only are relatively </w:t>
+      </w:r>
+      <w:proofErr w:type="gramStart"/>
+      <w:r>
+        <w:t>similar</w:t>
+      </w:r>
+      <w:proofErr w:type="gramEnd"/>
+    </w:p>
+    <w:p>
+      <w:pPr>
+        <w:pStyle w:val="Heading2"/>
+      </w:pPr>
+      <w:bookmarkStart w:id="18" w:name="_Toc71110556"/>
+      <w:r>
+        <w:t>Sealed</w:t>
+      </w:r>
+      <w:bookmarkEnd w:id="18"/>
+    </w:p>
+    <w:p>
+      <w:pPr>
+        <w:rPr>
+          <w:b/>
+          <w:bCs/>
+        </w:rPr>
+      </w:pPr>
+      <w:r>
+        <w:rPr>
+          <w:b/>
+          <w:bCs/>
+        </w:rPr>
+        <w:t>Applied: classes, class members</w:t>
+      </w:r>
+    </w:p>
+    <w:p>
+      <w:pPr>
+        <w:pStyle w:val="ListParagraph"/>
+        <w:numPr>
+          <w:ilvl w:val="0"/>
+          <w:numId w:val="2"/>
+        </w:numPr>
+      </w:pPr>
+      <w:r>
+        <w:t xml:space="preserve">Prevents overriding </w:t>
+      </w:r>
+      <w:proofErr w:type="gramStart"/>
+      <w:r>
+        <w:t>methods</w:t>
+      </w:r>
+      <w:proofErr w:type="gramEnd"/>
+    </w:p>
+    <w:p>
+      <w:pPr>
+        <w:pStyle w:val="Heading2"/>
+        <w:rPr>
+          <w:b/>
+          <w:bCs/>
+        </w:rPr>
+      </w:pPr>
+      <w:bookmarkStart w:id="19" w:name="_Toc71110557"/>
+      <w:r>
+        <w:t>Static</w:t>
+      </w:r>
+      <w:r>
+        <w:br/>
+      </w:r>
+      <w:r>
+        <w:rPr>
+          <w:b/>
+          <w:bCs/>
+          <w:color w:val="auto"/>
+        </w:rPr>
+        <w:t xml:space="preserve">Applied </w:t>
+      </w:r>
+      <w:proofErr w:type="gramStart"/>
+      <w:r>
+        <w:rPr>
+          <w:b/>
+          <w:bCs/>
+          <w:color w:val="auto"/>
+        </w:rPr>
+        <w:t>to:</w:t>
+      </w:r>
+      <w:proofErr w:type="gramEnd"/>
+      <w:r>
+        <w:rPr>
+          <w:b/>
+          <w:bCs/>
+          <w:color w:val="auto"/>
+        </w:rPr>
+        <w:t xml:space="preserve"> classes and class members</w:t>
+      </w:r>
+      <w:bookmarkEnd w:id="19"/>
+    </w:p>
+    <w:p/>
+    <w:p>
+      <w:pPr>
+        <w:pStyle w:val="Heading2"/>
+      </w:pPr>
+      <w:bookmarkStart w:id="20" w:name="_Toc71110558"/>
+      <w:r>
+        <w:t>Virtual</w:t>
+      </w:r>
+      <w:bookmarkEnd w:id="20"/>
+    </w:p>
+    <w:p>
+      <w:pPr>
+        <w:rPr>
+          <w:b/>
+          <w:bCs/>
+        </w:rPr>
+      </w:pPr>
+      <w:r>
+        <w:rPr>
+          <w:b/>
+          <w:bCs/>
+        </w:rPr>
+        <w:t xml:space="preserve">Applied </w:t>
+      </w:r>
+      <w:proofErr w:type="gramStart"/>
+      <w:r>
+        <w:rPr>
+          <w:b/>
+          <w:bCs/>
+        </w:rPr>
+        <w:t>to:</w:t>
+      </w:r>
+      <w:proofErr w:type="gramEnd"/>
+      <w:r>
+        <w:rPr>
+          <w:b/>
+          <w:bCs/>
+        </w:rPr>
+        <w:t xml:space="preserve"> methods, prop, indexers, events</w:t>
+      </w:r>
+    </w:p>
+    <w:p>
+      <w:pPr>
+        <w:pStyle w:val="ListParagraph"/>
+        <w:numPr>
+          <w:ilvl w:val="0"/>
+          <w:numId w:val="2"/>
+        </w:numPr>
+        <w:rPr>
+          <w:b/>
+          <w:bCs/>
+        </w:rPr>
+      </w:pPr>
+      <w:r>
+        <w:t xml:space="preserve">Declares that the method is </w:t>
+      </w:r>
+      <w:proofErr w:type="gramStart"/>
+      <w:r>
+        <w:t>overridable</w:t>
+      </w:r>
+      <w:proofErr w:type="gramEnd"/>
+    </w:p>
+    <w:p>
+      <w:pPr>
+        <w:pStyle w:val="ListParagraph"/>
+        <w:numPr>
+          <w:ilvl w:val="0"/>
+          <w:numId w:val="2"/>
+        </w:numPr>
+        <w:rPr>
+          <w:b/>
+          <w:bCs/>
+        </w:rPr>
+      </w:pPr>
+      <w:r>
+        <w:t>By default, methods are non-</w:t>
+      </w:r>
+      <w:proofErr w:type="gramStart"/>
+      <w:r>
+        <w:t>virtual</w:t>
+      </w:r>
+      <w:proofErr w:type="gramEnd"/>
+    </w:p>
+    <w:p>
+      <w:pPr>
+        <w:pStyle w:val="ListParagraph"/>
+        <w:numPr>
+          <w:ilvl w:val="0"/>
+          <w:numId w:val="2"/>
+        </w:numPr>
+        <w:rPr>
+          <w:b/>
+          <w:bCs/>
+        </w:rPr>
+      </w:pPr>
+      <w:r>
+        <w:t>Cannot be used with; static, abstract, private, or override modifiers.</w:t>
+      </w:r>
+    </w:p>
+    <w:p>
+      <w:pPr>
+        <w:pStyle w:val="ListParagraph"/>
+        <w:numPr>
+          <w:ilvl w:val="0"/>
+          <w:numId w:val="2"/>
+        </w:numPr>
+        <w:rPr>
+          <w:b/>
+          <w:bCs/>
+        </w:rPr>
+      </w:pPr>
+      <w:r>
+        <w:lastRenderedPageBreak/>
+        <w:t xml:space="preserve">Ex. </w:t>
+      </w:r>
+      <w:proofErr w:type="spellStart"/>
+      <w:proofErr w:type="gramStart"/>
+      <w:r>
+        <w:t>ToString</w:t>
+      </w:r>
+      <w:proofErr w:type="spellEnd"/>
+      <w:r>
+        <w:t>(</w:t>
+      </w:r>
+      <w:proofErr w:type="gramEnd"/>
+      <w:r>
+        <w:t>) method</w:t>
+      </w:r>
+    </w:p>
+    <w:p>
+      <w:pPr>
+        <w:pStyle w:val="Heading2"/>
+      </w:pPr>
+      <w:bookmarkStart w:id="21" w:name="_Toc71110559"/>
+      <w:r>
+        <w:t>Override</w:t>
+      </w:r>
+      <w:bookmarkEnd w:id="21"/>
+    </w:p>
+    <w:p>
+      <w:pPr>
+        <w:rPr>
+          <w:b/>
+          <w:bCs/>
+        </w:rPr>
+      </w:pPr>
+      <w:r>
+        <w:rPr>
+          <w:b/>
+          <w:bCs/>
+        </w:rPr>
+        <w:t xml:space="preserve">Applied </w:t>
+      </w:r>
+      <w:proofErr w:type="gramStart"/>
+      <w:r>
+        <w:rPr>
+          <w:b/>
+          <w:bCs/>
+        </w:rPr>
+        <w:t>to:</w:t>
+      </w:r>
+      <w:proofErr w:type="gramEnd"/>
+      <w:r>
+        <w:rPr>
+          <w:b/>
+          <w:bCs/>
+        </w:rPr>
+        <w:t xml:space="preserve"> methods, prop, indexers, events</w:t>
+      </w:r>
+    </w:p>
+    <w:p>
+      <w:pPr>
+        <w:pStyle w:val="ListParagraph"/>
+        <w:numPr>
+          <w:ilvl w:val="0"/>
+          <w:numId w:val="2"/>
+        </w:numPr>
+      </w:pPr>
+      <w:r>
+        <w:t xml:space="preserve">Allows the modification of virtual </w:t>
+      </w:r>
+      <w:proofErr w:type="gramStart"/>
+      <w:r>
+        <w:t>methods</w:t>
+      </w:r>
+      <w:proofErr w:type="gramEnd"/>
+    </w:p>
+    <w:p>
+      <w:pPr>
+        <w:pStyle w:val="Heading2"/>
+      </w:pPr>
+      <w:bookmarkStart w:id="22" w:name="_Toc71110560"/>
+      <w:r>
+        <w:t>Discussion</w:t>
+      </w:r>
+      <w:bookmarkEnd w:id="22"/>
+    </w:p>
+    <w:p>
+      <w:pPr>
+        <w:rPr>
+          <w:color w:val="ED7D31" w:themeColor="accent2"/>
+        </w:rPr>
+      </w:pPr>
+      <w:r>
+        <w:rPr>
+          <w:color w:val="ED7D31" w:themeColor="accent2"/>
+        </w:rPr>
+        <w:t>Q: what are modifiers? Are they only limited to access modifiers?</w:t>
+      </w:r>
+    </w:p>
+    <w:p>
+      <w:pPr>
+        <w:rPr>
+          <w:color w:val="70AD47" w:themeColor="accent6"/>
+        </w:rPr>
+      </w:pPr>
+      <w:r>
+        <w:rPr>
+          <w:color w:val="ED7D31" w:themeColor="accent2"/>
+        </w:rPr>
+        <w:tab/>
+      </w:r>
+      <w:r>
+        <w:rPr>
+          <w:color w:val="70AD47" w:themeColor="accent6"/>
+        </w:rPr>
+        <w:t>A:  Access Modifiers: Provide different levels of access to different elements of your code</w:t>
+      </w:r>
+    </w:p>
+    <w:p>
+      <w:pPr>
+        <w:rPr>
+          <w:color w:val="70AD47" w:themeColor="accent6"/>
+        </w:rPr>
+      </w:pPr>
+      <w:r>
+        <w:rPr>
+          <w:color w:val="70AD47" w:themeColor="accent6"/>
+        </w:rPr>
+        <w:tab/>
+        <w:t>Modifiers: Control how certain elements behave, and what your allowed to do with them</w:t>
+      </w:r>
+    </w:p>
+    <w:p>
+      <w:pPr>
+        <w:rPr>
+          <w:color w:val="ED7D31" w:themeColor="accent2"/>
+        </w:rPr>
+      </w:pPr>
+      <w:r>
+        <w:rPr>
+          <w:color w:val="ED7D31" w:themeColor="accent2"/>
+        </w:rPr>
+        <w:t xml:space="preserve">Q: </w:t>
+      </w:r>
+      <w:proofErr w:type="spellStart"/>
+      <w:r>
+        <w:rPr>
+          <w:color w:val="ED7D31" w:themeColor="accent2"/>
+        </w:rPr>
+        <w:t>Whats</w:t>
+      </w:r>
+      <w:proofErr w:type="spellEnd"/>
+      <w:r>
+        <w:rPr>
+          <w:color w:val="ED7D31" w:themeColor="accent2"/>
+        </w:rPr>
+        <w:t xml:space="preserve"> the difference between Const. and </w:t>
+      </w:r>
+      <w:proofErr w:type="spellStart"/>
+      <w:r>
+        <w:rPr>
+          <w:color w:val="ED7D31" w:themeColor="accent2"/>
+        </w:rPr>
+        <w:t>ReadOnly</w:t>
+      </w:r>
+      <w:proofErr w:type="spellEnd"/>
+    </w:p>
+    <w:p>
+      <w:pPr>
+        <w:rPr>
+          <w:color w:val="70AD47" w:themeColor="accent6"/>
+        </w:rPr>
+      </w:pPr>
+      <w:r>
+        <w:rPr>
+          <w:color w:val="ED7D31" w:themeColor="accent2"/>
+        </w:rPr>
+        <w:tab/>
+      </w:r>
+      <w:r>
+        <w:rPr>
+          <w:color w:val="70AD47" w:themeColor="accent6"/>
+        </w:rPr>
+        <w:t xml:space="preserve">A: </w:t>
+      </w:r>
+      <w:proofErr w:type="spellStart"/>
+      <w:r>
+        <w:rPr>
+          <w:color w:val="70AD47" w:themeColor="accent6"/>
+        </w:rPr>
+        <w:t>ReadOnly</w:t>
+      </w:r>
+      <w:proofErr w:type="spellEnd"/>
+      <w:r>
+        <w:rPr>
+          <w:color w:val="70AD47" w:themeColor="accent6"/>
+        </w:rPr>
+        <w:t xml:space="preserve"> can be instantiated later in the code while Const. are determined at definition.</w:t>
+      </w:r>
+    </w:p>
+    <w:p>
+      <w:pPr>
+        <w:rPr>
+          <w:color w:val="ED7D31" w:themeColor="accent2"/>
+        </w:rPr>
+      </w:pPr>
+      <w:r>
+        <w:rPr>
+          <w:color w:val="ED7D31" w:themeColor="accent2"/>
+        </w:rPr>
+        <w:t>Q:</w:t>
+      </w:r>
+      <w:r>
+        <w:rPr>
+          <w:color w:val="ED7D31" w:themeColor="accent2"/>
+        </w:rPr>
+        <w:t xml:space="preserve"> How do I make something overridable? How do I override it?</w:t>
+      </w:r>
+    </w:p>
+    <w:p>
+      <w:pPr>
+        <w:rPr>
+          <w:color w:val="70AD47" w:themeColor="accent6"/>
+        </w:rPr>
+      </w:pPr>
+      <w:r>
+        <w:rPr>
+          <w:color w:val="ED7D31" w:themeColor="accent2"/>
+        </w:rPr>
+        <w:tab/>
+      </w:r>
+      <w:r>
+        <w:rPr>
+          <w:color w:val="70AD47" w:themeColor="accent6"/>
+        </w:rPr>
+        <w:t>A:</w:t>
+      </w:r>
+      <w:r>
+        <w:rPr>
+          <w:color w:val="70AD47" w:themeColor="accent6"/>
+        </w:rPr>
+        <w:t xml:space="preserve"> By declaring it “Override” to make it overridable. </w:t>
+      </w:r>
+      <w:proofErr w:type="gramStart"/>
+      <w:r>
+        <w:rPr>
+          <w:color w:val="70AD47" w:themeColor="accent6"/>
+        </w:rPr>
+        <w:t>Also</w:t>
+      </w:r>
+      <w:proofErr w:type="gramEnd"/>
+      <w:r>
+        <w:rPr>
+          <w:color w:val="70AD47" w:themeColor="accent6"/>
+        </w:rPr>
+        <w:t xml:space="preserve"> by declaring that it is virtual.</w:t>
+      </w:r>
+    </w:p>
+    <w:p>
+      <w:pPr>
+        <w:pStyle w:val="Heading1"/>
+        <w:jc w:val="center"/>
+      </w:pPr>
+      <w:r>
+        <w:t>Variance</w:t>
+      </w:r>
+    </w:p>
+    <w:p>
+      <w:pPr>
+        <w:jc w:val="center"/>
+        <w:rPr>
+          <w:b/>
+          <w:bCs/>
+        </w:rPr>
+      </w:pPr>
+      <w:r>
+        <w:rPr>
+          <w:b/>
+          <w:bCs/>
+        </w:rPr>
+        <w:t>A form of Polymorphism</w:t>
+      </w:r>
+    </w:p>
+    <w:p>
+      <w:pPr>
+        <w:pStyle w:val="Heading2"/>
+      </w:pPr>
+      <w:r>
+        <w:t>Type Variance</w:t>
+      </w:r>
+    </w:p>
+    <w:p>
+      <w:pPr>
+        <w:pStyle w:val="ListParagraph"/>
+        <w:numPr>
+          <w:ilvl w:val="0"/>
+          <w:numId w:val="2"/>
+        </w:numPr>
+      </w:pPr>
+      <w:r>
+        <w:t xml:space="preserve">What may be </w:t>
+      </w:r>
+      <w:proofErr w:type="gramStart"/>
+      <w:r>
+        <w:t>substituted</w:t>
+      </w:r>
+      <w:proofErr w:type="gramEnd"/>
+    </w:p>
+    <w:p>
+      <w:pPr>
+        <w:pStyle w:val="ListParagraph"/>
+        <w:numPr>
+          <w:ilvl w:val="0"/>
+          <w:numId w:val="2"/>
+        </w:numPr>
+      </w:pPr>
+      <w:r>
+        <w:t>Covariance:</w:t>
+      </w:r>
+    </w:p>
+    <w:p>
+      <w:pPr>
+        <w:pStyle w:val="ListParagraph"/>
+        <w:numPr>
+          <w:ilvl w:val="1"/>
+          <w:numId w:val="2"/>
+        </w:numPr>
+      </w:pPr>
+      <w:r>
+        <w:t>Setting the type to a with a subclass relationship</w:t>
+      </w:r>
+    </w:p>
+    <w:p>
+      <w:pPr>
+        <w:pStyle w:val="ListParagraph"/>
+        <w:numPr>
+          <w:ilvl w:val="0"/>
+          <w:numId w:val="2"/>
+        </w:numPr>
+      </w:pPr>
+      <w:proofErr w:type="spellStart"/>
+      <w:r>
+        <w:t>ContraVariance</w:t>
+      </w:r>
+      <w:proofErr w:type="spellEnd"/>
+    </w:p>
+    <w:p>
+      <w:pPr>
+        <w:pStyle w:val="ListParagraph"/>
+        <w:numPr>
+          <w:ilvl w:val="1"/>
+          <w:numId w:val="2"/>
+        </w:numPr>
+      </w:pPr>
+      <w:r>
+        <w:t>The inverse of Covariance</w:t>
+      </w:r>
+    </w:p>
+    <w:p>
+      <w:pPr>
+        <w:pStyle w:val="ListParagraph"/>
+        <w:numPr>
+          <w:ilvl w:val="1"/>
+          <w:numId w:val="2"/>
+        </w:numPr>
+      </w:pPr>
+    </w:p>
+    <w:p>
+      <w:pPr>
+        <w:pStyle w:val="ListParagraph"/>
+        <w:numPr>
+          <w:ilvl w:val="0"/>
+          <w:numId w:val="2"/>
+        </w:numPr>
+      </w:pPr>
+      <w:r>
+        <w:t>Invariance</w:t>
+      </w:r>
+    </w:p>
+    <w:p>
+      <w:pPr>
+        <w:pStyle w:val="ListParagraph"/>
+        <w:numPr>
+          <w:ilvl w:val="1"/>
+          <w:numId w:val="2"/>
+        </w:numPr>
+      </w:pPr>
+      <w:r>
+        <w:t>When only that type is acceptable and not any super or sub types</w:t>
+      </w:r>
+    </w:p>
+    <w:p>
+      <w:pPr>
+        <w:pStyle w:val="Heading2"/>
+      </w:pPr>
+      <w:r>
+        <w:t>Type Casting</w:t>
+      </w:r>
+    </w:p>
+    <w:p>
+      <w:pPr>
+        <w:pStyle w:val="ListParagraph"/>
+        <w:numPr>
+          <w:ilvl w:val="0"/>
+          <w:numId w:val="2"/>
+        </w:numPr>
+      </w:pPr>
+      <w:r>
+        <w:t>Boxing</w:t>
+      </w:r>
+    </w:p>
+    <w:p>
+      <w:pPr>
+        <w:pStyle w:val="ListParagraph"/>
+        <w:numPr>
+          <w:ilvl w:val="1"/>
+          <w:numId w:val="2"/>
+        </w:numPr>
+      </w:pPr>
+      <w:r>
+        <w:t>Upcasting</w:t>
+      </w:r>
+    </w:p>
+    <w:p>
+      <w:pPr>
+        <w:pStyle w:val="ListParagraph"/>
+        <w:numPr>
+          <w:ilvl w:val="1"/>
+          <w:numId w:val="2"/>
+        </w:numPr>
+      </w:pPr>
+      <w:r>
+        <w:t>Implicit Type casting</w:t>
+      </w:r>
+    </w:p>
+    <w:p>
+      <w:pPr>
+        <w:pStyle w:val="ListParagraph"/>
+        <w:numPr>
+          <w:ilvl w:val="1"/>
+          <w:numId w:val="2"/>
+        </w:numPr>
+      </w:pPr>
+      <w:r>
+        <w:t xml:space="preserve">EX. Covariance, Assigning a general type to a more specific </w:t>
+      </w:r>
+      <w:proofErr w:type="gramStart"/>
+      <w:r>
+        <w:t>type</w:t>
+      </w:r>
+      <w:proofErr w:type="gramEnd"/>
+    </w:p>
+    <w:p>
+      <w:pPr>
+        <w:pStyle w:val="ListParagraph"/>
+        <w:numPr>
+          <w:ilvl w:val="0"/>
+          <w:numId w:val="2"/>
+        </w:numPr>
+      </w:pPr>
+      <w:r>
+        <w:t>Unboxing</w:t>
+      </w:r>
+    </w:p>
+    <w:p>
+      <w:pPr>
+        <w:pStyle w:val="ListParagraph"/>
+        <w:numPr>
+          <w:ilvl w:val="1"/>
+          <w:numId w:val="2"/>
+        </w:numPr>
+      </w:pPr>
+      <w:proofErr w:type="spellStart"/>
+      <w:r>
+        <w:t>Downcasting</w:t>
+      </w:r>
+      <w:proofErr w:type="spellEnd"/>
+    </w:p>
+    <w:p>
+      <w:pPr>
+        <w:pStyle w:val="ListParagraph"/>
+        <w:numPr>
+          <w:ilvl w:val="1"/>
+          <w:numId w:val="2"/>
+        </w:numPr>
+      </w:pPr>
+      <w:r>
+        <w:t xml:space="preserve">Obj A to int, must explicitly state you are casting it to an </w:t>
+      </w:r>
+      <w:proofErr w:type="spellStart"/>
+      <w:proofErr w:type="gramStart"/>
+      <w:r>
+        <w:t>intger</w:t>
+      </w:r>
+      <w:proofErr w:type="spellEnd"/>
+      <w:proofErr w:type="gramEnd"/>
+    </w:p>
+    <w:p>
+      <w:pPr>
+        <w:pStyle w:val="ListParagraph"/>
+        <w:numPr>
+          <w:ilvl w:val="0"/>
+          <w:numId w:val="2"/>
+        </w:numPr>
+      </w:pPr>
+      <w:r>
+        <w:t xml:space="preserve">Casting an int to a double would be an example of </w:t>
+      </w:r>
+      <w:proofErr w:type="spellStart"/>
+      <w:r>
+        <w:t>widing</w:t>
+      </w:r>
+      <w:proofErr w:type="spellEnd"/>
+      <w:r>
+        <w:t>, going from smaller byte size to larger byte size.</w:t>
+      </w:r>
+    </w:p>
+    <w:p>
+      <w:pPr>
+        <w:pStyle w:val="ListParagraph"/>
+        <w:numPr>
+          <w:ilvl w:val="0"/>
+          <w:numId w:val="2"/>
+        </w:numPr>
+      </w:pPr>
+      <w:r>
+        <w:t xml:space="preserve">Casting double to an into is narrowing, because </w:t>
+      </w:r>
+      <w:proofErr w:type="gramStart"/>
+      <w:r>
+        <w:t>your</w:t>
+      </w:r>
+      <w:proofErr w:type="gramEnd"/>
+      <w:r>
+        <w:t xml:space="preserve"> are going from larger bytes to smaller bytes, Note, you tend to lose degrees of accuracy.</w:t>
+      </w:r>
+    </w:p>
+    <w:p>
+      <w:pPr>
+        <w:pStyle w:val="Heading2"/>
+      </w:pPr>
+      <w:r>
+        <w:lastRenderedPageBreak/>
+        <w:t>Type Checking</w:t>
+      </w:r>
+    </w:p>
+    <w:p>
+      <w:pPr>
+        <w:pStyle w:val="ListParagraph"/>
+        <w:numPr>
+          <w:ilvl w:val="0"/>
+          <w:numId w:val="2"/>
+        </w:numPr>
+      </w:pPr>
+      <w:r>
+        <w:t>Is Operator</w:t>
+      </w:r>
+    </w:p>
+    <w:p>
+      <w:pPr>
+        <w:pStyle w:val="ListParagraph"/>
+        <w:numPr>
+          <w:ilvl w:val="1"/>
+          <w:numId w:val="2"/>
+        </w:numPr>
+      </w:pPr>
+      <w:r>
+        <w:t xml:space="preserve">Used if </w:t>
+      </w:r>
+      <w:proofErr w:type="gramStart"/>
+      <w:r>
+        <w:t>your</w:t>
+      </w:r>
+      <w:proofErr w:type="gramEnd"/>
+      <w:r>
+        <w:t xml:space="preserve"> not sure of which type of object you are getting</w:t>
+      </w:r>
+    </w:p>
+    <w:p>
+      <w:pPr>
+        <w:pStyle w:val="ListParagraph"/>
+        <w:numPr>
+          <w:ilvl w:val="1"/>
+          <w:numId w:val="2"/>
+        </w:numPr>
+      </w:pPr>
+      <w:r>
+        <w:t xml:space="preserve">Checks for the type of the given </w:t>
+      </w:r>
+      <w:proofErr w:type="gramStart"/>
+      <w:r>
+        <w:t>obj</w:t>
+      </w:r>
+      <w:proofErr w:type="gramEnd"/>
+    </w:p>
+    <w:p>
+      <w:pPr>
+        <w:pStyle w:val="ListParagraph"/>
+        <w:numPr>
+          <w:ilvl w:val="0"/>
+          <w:numId w:val="2"/>
+        </w:numPr>
+      </w:pPr>
+      <w:proofErr w:type="spellStart"/>
+      <w:r>
+        <w:t>Typeof</w:t>
+      </w:r>
+      <w:proofErr w:type="spellEnd"/>
+      <w:r>
+        <w:t xml:space="preserve"> operator</w:t>
+      </w:r>
+    </w:p>
+    <w:p>
+      <w:pPr>
+        <w:pStyle w:val="ListParagraph"/>
+        <w:numPr>
+          <w:ilvl w:val="1"/>
+          <w:numId w:val="2"/>
+        </w:numPr>
+      </w:pPr>
+      <w:r>
+        <w:t xml:space="preserve">Returns the object of the type </w:t>
+      </w:r>
+      <w:proofErr w:type="gramStart"/>
+      <w:r>
+        <w:t>given</w:t>
+      </w:r>
+      <w:proofErr w:type="gramEnd"/>
+    </w:p>
+    <w:p>
+      <w:pPr>
+        <w:pStyle w:val="ListParagraph"/>
+        <w:numPr>
+          <w:ilvl w:val="1"/>
+          <w:numId w:val="2"/>
+        </w:numPr>
+      </w:pPr>
+      <w:r>
+        <w:t xml:space="preserve">Gives the CTS version of the </w:t>
+      </w:r>
+      <w:proofErr w:type="gramStart"/>
+      <w:r>
+        <w:t>type</w:t>
+      </w:r>
+      <w:proofErr w:type="gramEnd"/>
+    </w:p>
+    <w:p>
+      <w:pPr>
+        <w:pStyle w:val="ListParagraph"/>
+        <w:numPr>
+          <w:ilvl w:val="1"/>
+          <w:numId w:val="2"/>
+        </w:numPr>
+        <w:rPr>
+          <w:color w:val="70AD47" w:themeColor="accent6"/>
+        </w:rPr>
+      </w:pPr>
+      <w:r>
+        <w:t xml:space="preserve">Takes the type of an argument and then returns the marked </w:t>
+      </w:r>
+      <w:proofErr w:type="gramStart"/>
+      <w:r>
+        <w:t>type</w:t>
+      </w:r>
+      <w:proofErr w:type="gramEnd"/>
+    </w:p>
+    <w:p>
+      <w:pPr>
+        <w:pStyle w:val="Heading2"/>
+      </w:pPr>
+      <w:r>
+        <w:t>Discussion</w:t>
+      </w:r>
+    </w:p>
+    <w:p>
+      <w:pPr>
+        <w:rPr>
+          <w:color w:val="ED7D31" w:themeColor="accent2"/>
+        </w:rPr>
+      </w:pPr>
+      <w:r>
+        <w:rPr>
+          <w:color w:val="ED7D31" w:themeColor="accent2"/>
+        </w:rPr>
+        <w:t>Q: What is Variance? How is it related to polymorphism?</w:t>
+      </w:r>
+    </w:p>
+    <w:p>
+      <w:pPr>
+        <w:rPr>
+          <w:color w:val="70AD47" w:themeColor="accent6"/>
+        </w:rPr>
+      </w:pPr>
+      <w:r>
+        <w:rPr>
+          <w:color w:val="ED7D31" w:themeColor="accent2"/>
+        </w:rPr>
+        <w:tab/>
+      </w:r>
+      <w:r>
+        <w:rPr>
+          <w:color w:val="70AD47" w:themeColor="accent6"/>
+        </w:rPr>
+        <w:t xml:space="preserve">A: Variance is how you implement polymorphism. Covariance Preserve the assignment compatibility. </w:t>
+      </w:r>
+    </w:p>
+    <w:p>
+      <w:pPr>
+        <w:rPr>
+          <w:color w:val="ED7D31" w:themeColor="accent2"/>
+        </w:rPr>
+      </w:pPr>
+      <w:r>
+        <w:rPr>
+          <w:color w:val="ED7D31" w:themeColor="accent2"/>
+        </w:rPr>
+        <w:t>Q:</w:t>
+      </w:r>
+      <w:r>
+        <w:rPr>
+          <w:color w:val="ED7D31" w:themeColor="accent2"/>
+        </w:rPr>
+        <w:t xml:space="preserve"> What </w:t>
+      </w:r>
+      <w:proofErr w:type="gramStart"/>
+      <w:r>
+        <w:rPr>
+          <w:color w:val="ED7D31" w:themeColor="accent2"/>
+        </w:rPr>
+        <w:t>are</w:t>
+      </w:r>
+      <w:proofErr w:type="gramEnd"/>
+      <w:r>
+        <w:rPr>
+          <w:color w:val="ED7D31" w:themeColor="accent2"/>
+        </w:rPr>
+        <w:t xml:space="preserve"> the different type of variances?</w:t>
+      </w:r>
+    </w:p>
+    <w:p>
+      <w:pPr>
+        <w:rPr>
+          <w:color w:val="70AD47" w:themeColor="accent6"/>
+        </w:rPr>
+      </w:pPr>
+      <w:r>
+        <w:rPr>
+          <w:color w:val="ED7D31" w:themeColor="accent2"/>
+        </w:rPr>
+        <w:tab/>
+      </w:r>
+      <w:r>
+        <w:rPr>
+          <w:color w:val="70AD47" w:themeColor="accent6"/>
+        </w:rPr>
+        <w:t>A:</w:t>
+      </w:r>
+      <w:r>
+        <w:rPr>
+          <w:color w:val="70AD47" w:themeColor="accent6"/>
+        </w:rPr>
+        <w:t xml:space="preserve"> Covariance, Contravariance, and Invariance </w:t>
+      </w:r>
+    </w:p>
+    <w:p>
+      <w:pPr>
+        <w:rPr>
+          <w:color w:val="ED7D31" w:themeColor="accent2"/>
+        </w:rPr>
+      </w:pPr>
+      <w:r>
+        <w:rPr>
+          <w:color w:val="ED7D31" w:themeColor="accent2"/>
+        </w:rPr>
+        <w:t>Q:</w:t>
+      </w:r>
+      <w:r>
+        <w:rPr>
+          <w:color w:val="ED7D31" w:themeColor="accent2"/>
+        </w:rPr>
+        <w:t xml:space="preserve"> What are the different ways to typecast?</w:t>
+      </w:r>
+      <w:r>
+        <w:rPr>
+          <w:color w:val="ED7D31" w:themeColor="accent2"/>
+        </w:rPr>
+        <w:t xml:space="preserve"> (For further reading, Try </w:t>
+      </w:r>
+      <w:hyperlink r:id="rId7" w:history="1">
         <w:r>
           <w:rPr>
             <w:rStyle w:val="Hyperlink"/>
@@ -2687,360 +5361,42 @@
         </w:r>
       </w:hyperlink>
       <w:r>
-        <w:t xml:space="preserve"> Stack Overflow</w:t>
-      </w:r>
-    </w:p>
-    <w:p>
-      <w:pPr>
-        <w:pStyle w:val="ListParagraph"/>
-        <w:numPr>
-          <w:ilvl w:val="0"/>
-          <w:numId w:val="2"/>
-        </w:numPr>
-      </w:pPr>
-      <w:r>
-        <w:t>Composition</w:t>
-      </w:r>
-    </w:p>
-    <w:p>
-      <w:pPr>
-        <w:pStyle w:val="ListParagraph"/>
-        <w:numPr>
-          <w:ilvl w:val="1"/>
-          <w:numId w:val="2"/>
-        </w:numPr>
-      </w:pPr>
-      <w:r>
-        <w:t>Describes a relationship between two or more objects where one object maintains instances of the other objects.</w:t>
-      </w:r>
-    </w:p>
-    <w:p>
-      <w:pPr>
-        <w:pStyle w:val="ListParagraph"/>
-        <w:numPr>
-          <w:ilvl w:val="0"/>
-          <w:numId w:val="2"/>
-        </w:numPr>
-      </w:pPr>
-      <w:r>
-        <w:t>Aggregation</w:t>
-      </w:r>
-    </w:p>
-    <w:p>
-      <w:pPr>
-        <w:pStyle w:val="ListParagraph"/>
-        <w:numPr>
-          <w:ilvl w:val="1"/>
-          <w:numId w:val="2"/>
-        </w:numPr>
-      </w:pPr>
-      <w:r>
-        <w:t>Relationship of two or more objects where one object contains multiple instances of other objects.</w:t>
-      </w:r>
-    </w:p>
-    <w:p>
-      <w:pPr>
-        <w:pStyle w:val="ListParagraph"/>
-        <w:numPr>
-          <w:ilvl w:val="0"/>
-          <w:numId w:val="2"/>
-        </w:numPr>
-      </w:pPr>
-      <w:r>
-        <w:t>Association</w:t>
-      </w:r>
-    </w:p>
-    <w:p>
-      <w:pPr>
-        <w:pStyle w:val="ListParagraph"/>
-        <w:numPr>
-          <w:ilvl w:val="1"/>
-          <w:numId w:val="2"/>
-        </w:numPr>
-      </w:pPr>
-      <w:r>
-        <w:t>Relationship between two objects where one object uses a separate instance of another object as a part of its functionality.</w:t>
-      </w:r>
-    </w:p>
-    <w:p>
-      <w:pPr>
-        <w:rPr>
-          <w:rFonts w:asciiTheme="majorHAnsi" w:eastAsiaTheme="majorEastAsia" w:hAnsiTheme="majorHAnsi" w:cstheme="majorBidi"/>
-          <w:color w:val="2F5496" w:themeColor="accent1" w:themeShade="BF"/>
-          <w:sz w:val="26"/>
-          <w:szCs w:val="26"/>
-        </w:rPr>
-      </w:pPr>
-      <w:r>
-        <w:br w:type="page"/>
-      </w:r>
-    </w:p>
-    <w:p>
-      <w:pPr>
-        <w:pStyle w:val="Heading2"/>
-      </w:pPr>
-      <w:bookmarkStart w:id="11" w:name="_Toc71107842"/>
-      <w:r>
-        <w:lastRenderedPageBreak/>
-        <w:t>Encapsulation</w:t>
-      </w:r>
-      <w:bookmarkEnd w:id="11"/>
-    </w:p>
-    <w:p>
-      <w:r>
-        <w:t>Putting all your eggs into one basket</w:t>
-      </w:r>
-    </w:p>
-    <w:p>
-      <w:pPr>
-        <w:pStyle w:val="ListParagraph"/>
-        <w:numPr>
-          <w:ilvl w:val="0"/>
-          <w:numId w:val="2"/>
-        </w:numPr>
-      </w:pPr>
-      <w:r>
-        <w:t>Treat related data/behavior as a single unit/</w:t>
-      </w:r>
-      <w:proofErr w:type="gramStart"/>
-      <w:r>
-        <w:t>capsule</w:t>
-      </w:r>
-      <w:proofErr w:type="gramEnd"/>
-    </w:p>
-    <w:p>
-      <w:pPr>
-        <w:pStyle w:val="ListParagraph"/>
-        <w:numPr>
-          <w:ilvl w:val="0"/>
-          <w:numId w:val="2"/>
-        </w:numPr>
-      </w:pPr>
-      <w:r>
-        <w:t>Places Validation and processing of data into your data class</w:t>
-      </w:r>
-    </w:p>
-    <w:p>
-      <w:pPr>
-        <w:pStyle w:val="ListParagraph"/>
-        <w:numPr>
-          <w:ilvl w:val="0"/>
-          <w:numId w:val="2"/>
-        </w:numPr>
-      </w:pPr>
-      <w:r>
-        <w:t xml:space="preserve">Implemented in data hiding and </w:t>
-      </w:r>
-      <w:proofErr w:type="gramStart"/>
-      <w:r>
-        <w:t>wrapping</w:t>
-      </w:r>
-      <w:proofErr w:type="gramEnd"/>
-    </w:p>
-    <w:p>
-      <w:pPr>
-        <w:pStyle w:val="ListParagraph"/>
-        <w:numPr>
-          <w:ilvl w:val="1"/>
-          <w:numId w:val="2"/>
-        </w:numPr>
-      </w:pPr>
-      <w:r>
-        <w:t>Hiding: accessing modifiers, enforcing your accessibility (Read, Write accesses)</w:t>
-      </w:r>
-    </w:p>
-    <w:p>
-      <w:pPr>
-        <w:pStyle w:val="ListParagraph"/>
-        <w:numPr>
-          <w:ilvl w:val="1"/>
-          <w:numId w:val="2"/>
-        </w:numPr>
-      </w:pPr>
-      <w:r>
-        <w:t>Wrapping: Grouping logic in classes, assemblies, and namespaces)</w:t>
-      </w:r>
-    </w:p>
-    <w:p>
-      <w:pPr>
-        <w:pStyle w:val="ListParagraph"/>
-        <w:numPr>
-          <w:ilvl w:val="0"/>
-          <w:numId w:val="2"/>
-        </w:numPr>
-      </w:pPr>
-      <w:r>
-        <w:t xml:space="preserve">Access Modifiers: Define your accessibility of your </w:t>
-      </w:r>
-      <w:proofErr w:type="gramStart"/>
-      <w:r>
-        <w:t>data</w:t>
-      </w:r>
-      <w:proofErr w:type="gramEnd"/>
-    </w:p>
-    <w:p>
-      <w:pPr>
-        <w:pStyle w:val="ListParagraph"/>
-        <w:numPr>
-          <w:ilvl w:val="1"/>
-          <w:numId w:val="2"/>
-        </w:numPr>
-      </w:pPr>
-      <w:r>
-        <w:t>Private</w:t>
-      </w:r>
-    </w:p>
-    <w:p>
-      <w:pPr>
-        <w:pStyle w:val="ListParagraph"/>
-        <w:numPr>
-          <w:ilvl w:val="2"/>
-          <w:numId w:val="2"/>
-        </w:numPr>
-      </w:pPr>
-      <w:r>
-        <w:t>Only accessible within the same class</w:t>
-      </w:r>
-    </w:p>
-    <w:p>
-      <w:pPr>
-        <w:pStyle w:val="ListParagraph"/>
-        <w:numPr>
-          <w:ilvl w:val="1"/>
-          <w:numId w:val="2"/>
-        </w:numPr>
-      </w:pPr>
-      <w:r>
-        <w:t>Public</w:t>
-      </w:r>
-    </w:p>
-    <w:p>
-      <w:pPr>
-        <w:pStyle w:val="ListParagraph"/>
-        <w:numPr>
-          <w:ilvl w:val="2"/>
-          <w:numId w:val="2"/>
-        </w:numPr>
-      </w:pPr>
-      <w:r>
-        <w:t xml:space="preserve">Accessible by any artifacts regardless of where it is </w:t>
-      </w:r>
-      <w:proofErr w:type="gramStart"/>
-      <w:r>
-        <w:t>called</w:t>
-      </w:r>
-      <w:proofErr w:type="gramEnd"/>
-    </w:p>
-    <w:p>
-      <w:pPr>
-        <w:pStyle w:val="ListParagraph"/>
-        <w:numPr>
-          <w:ilvl w:val="1"/>
-          <w:numId w:val="2"/>
-        </w:numPr>
-      </w:pPr>
-      <w:r>
-        <w:t>Protected</w:t>
-      </w:r>
-    </w:p>
-    <w:p>
-      <w:pPr>
-        <w:pStyle w:val="ListParagraph"/>
-        <w:numPr>
-          <w:ilvl w:val="2"/>
-          <w:numId w:val="2"/>
-        </w:numPr>
-      </w:pPr>
-      <w:r>
-        <w:t xml:space="preserve">Only accessible by classes that derive from </w:t>
-      </w:r>
-      <w:proofErr w:type="gramStart"/>
-      <w:r>
-        <w:t>it</w:t>
-      </w:r>
-      <w:proofErr w:type="gramEnd"/>
-    </w:p>
-    <w:p>
-      <w:pPr>
-        <w:pStyle w:val="ListParagraph"/>
-        <w:numPr>
-          <w:ilvl w:val="1"/>
-          <w:numId w:val="2"/>
-        </w:numPr>
-      </w:pPr>
-      <w:r>
-        <w:t>Internal</w:t>
-      </w:r>
-    </w:p>
-    <w:p>
-      <w:pPr>
-        <w:pStyle w:val="ListParagraph"/>
-        <w:numPr>
-          <w:ilvl w:val="2"/>
-          <w:numId w:val="2"/>
-        </w:numPr>
-      </w:pPr>
-      <w:r>
-        <w:t>Only accessible within the same namespace</w:t>
-      </w:r>
-    </w:p>
-    <w:p>
-      <w:pPr>
-        <w:pStyle w:val="ListParagraph"/>
-        <w:numPr>
-          <w:ilvl w:val="1"/>
-          <w:numId w:val="2"/>
-        </w:numPr>
-      </w:pPr>
-      <w:r>
-        <w:t>Protected Internal</w:t>
-      </w:r>
-    </w:p>
-    <w:p>
-      <w:pPr>
-        <w:pStyle w:val="ListParagraph"/>
-        <w:numPr>
-          <w:ilvl w:val="2"/>
-          <w:numId w:val="2"/>
-        </w:numPr>
-      </w:pPr>
-      <w:r>
-        <w:t>Only accessible within the same namespace or any of its derived classes</w:t>
-      </w:r>
-    </w:p>
-    <w:p>
-      <w:pPr>
-        <w:pStyle w:val="ListParagraph"/>
-        <w:numPr>
-          <w:ilvl w:val="1"/>
-          <w:numId w:val="2"/>
-        </w:numPr>
-      </w:pPr>
-      <w:r>
-        <w:t>Private Protected</w:t>
-      </w:r>
-    </w:p>
-    <w:p>
-      <w:pPr>
-        <w:pStyle w:val="ListParagraph"/>
-        <w:numPr>
-          <w:ilvl w:val="2"/>
-          <w:numId w:val="2"/>
-        </w:numPr>
-      </w:pPr>
-      <w:r>
-        <w:t>Only accessible from derived classes within the same namespace</w:t>
-      </w:r>
-    </w:p>
-    <w:p>
-      <w:pPr>
-        <w:pStyle w:val="Heading2"/>
-      </w:pPr>
-      <w:bookmarkStart w:id="12" w:name="_Toc71107843"/>
-      <w:r>
-        <w:t>Discussion</w:t>
-      </w:r>
-      <w:bookmarkEnd w:id="12"/>
+        <w:rPr>
+          <w:color w:val="ED7D31" w:themeColor="accent2"/>
+        </w:rPr>
+        <w:t>)</w:t>
+      </w:r>
+    </w:p>
+    <w:p>
+      <w:pPr>
+        <w:rPr>
+          <w:color w:val="70AD47" w:themeColor="accent6"/>
+        </w:rPr>
+      </w:pPr>
+      <w:r>
+        <w:rPr>
+          <w:color w:val="ED7D31" w:themeColor="accent2"/>
+        </w:rPr>
+        <w:tab/>
+      </w:r>
+      <w:r>
+        <w:rPr>
+          <w:color w:val="70AD47" w:themeColor="accent6"/>
+        </w:rPr>
+        <w:t>A:</w:t>
+      </w:r>
+      <w:r>
+        <w:rPr>
+          <w:color w:val="70AD47" w:themeColor="accent6"/>
+        </w:rPr>
+        <w:t xml:space="preserve"> Boxing and unboxing; If you want to convert integers into string you could use the (String) variable.</w:t>
+      </w:r>
+      <w:r>
+        <w:rPr>
+          <w:color w:val="70AD47" w:themeColor="accent6"/>
+        </w:rPr>
+        <w:t xml:space="preserve"> </w:t>
+      </w:r>
     </w:p>
     <w:p>
       <w:pPr>
@@ -3058,21 +5414,38 @@
         <w:rPr>
           <w:color w:val="ED7D31" w:themeColor="accent2"/>
         </w:rPr>
-        <w:t xml:space="preserve"> What are the 4 OOP Pillars?</w:t>
-      </w:r>
-    </w:p>
-    <w:p>
-      <w:pPr>
-        <w:rPr>
-          <w:color w:val="70AD47" w:themeColor="accent6"/>
-        </w:rPr>
-      </w:pPr>
-      <w:r>
-        <w:rPr>
-          <w:color w:val="70AD47" w:themeColor="accent6"/>
+        <w:t xml:space="preserve"> What are the different ways to check a type?</w:t>
+      </w:r>
+    </w:p>
+    <w:p>
+      <w:pPr>
+        <w:rPr>
+          <w:color w:val="70AD47" w:themeColor="accent6"/>
+        </w:rPr>
+      </w:pPr>
+      <w:r>
+        <w:rPr>
+          <w:color w:val="ED7D31" w:themeColor="accent2"/>
         </w:rPr>
         <w:tab/>
-        <w:t>A: Abstraction, Polymorphism, Inheritance, Encapsulation</w:t>
+      </w:r>
+      <w:r>
+        <w:rPr>
+          <w:color w:val="70AD47" w:themeColor="accent6"/>
+        </w:rPr>
+        <w:t>A:</w:t>
+      </w:r>
+      <w:r>
+        <w:rPr>
+          <w:color w:val="70AD47" w:themeColor="accent6"/>
+        </w:rPr>
+        <w:t xml:space="preserve"> </w:t>
+      </w:r>
+      <w:r>
+        <w:rPr>
+          <w:color w:val="70AD47" w:themeColor="accent6"/>
+        </w:rPr>
+        <w:t xml:space="preserve"> </w:t>
       </w:r>
     </w:p>
     <w:p>
@@ -3091,196 +5464,41 @@
         <w:rPr>
           <w:color w:val="ED7D31" w:themeColor="accent2"/>
         </w:rPr>
-        <w:t xml:space="preserve"> Differences between Inheritance and Encapsulation?</w:t>
-      </w:r>
-    </w:p>
-    <w:p>
-      <w:pPr>
-        <w:rPr>
-          <w:color w:val="70AD47" w:themeColor="accent6"/>
-        </w:rPr>
-      </w:pPr>
-      <w:r>
-        <w:rPr>
-          <w:color w:val="70AD47" w:themeColor="accent6"/>
+        <w:t xml:space="preserve"> Why is type checking important?</w:t>
+      </w:r>
+    </w:p>
+    <w:p>
+      <w:pPr>
+        <w:rPr>
+          <w:color w:val="70AD47" w:themeColor="accent6"/>
+        </w:rPr>
+      </w:pPr>
+      <w:r>
+        <w:rPr>
+          <w:color w:val="ED7D31" w:themeColor="accent2"/>
         </w:rPr>
         <w:tab/>
+      </w:r>
+      <w:r>
+        <w:rPr>
+          <w:color w:val="70AD47" w:themeColor="accent6"/>
+        </w:rPr>
         <w:t>A:</w:t>
       </w:r>
-      <w:r>
-        <w:rPr>
-          <w:color w:val="70AD47" w:themeColor="accent6"/>
-        </w:rPr>
-        <w:t xml:space="preserve"> Abstraction is to lower </w:t>
-      </w:r>
-      <w:proofErr w:type="gramStart"/>
-      <w:r>
-        <w:rPr>
-          <w:color w:val="70AD47" w:themeColor="accent6"/>
-        </w:rPr>
-        <w:t>Complexity,</w:t>
-      </w:r>
-      <w:proofErr w:type="gramEnd"/>
-      <w:r>
-        <w:rPr>
-          <w:color w:val="70AD47" w:themeColor="accent6"/>
-        </w:rPr>
-        <w:t xml:space="preserve"> Encapsulation is more Security. </w:t>
-      </w:r>
-    </w:p>
-    <w:p>
-      <w:pPr>
-        <w:rPr>
-          <w:color w:val="70AD47" w:themeColor="accent6"/>
-        </w:rPr>
-      </w:pPr>
-      <w:r>
-        <w:rPr>
-          <w:color w:val="70AD47" w:themeColor="accent6"/>
-        </w:rPr>
-        <w:tab/>
-        <w:t>Abstraction hides the implementation, Encapsulation limits access of the other classes to a particular object or class.</w:t>
-      </w:r>
-    </w:p>
-    <w:p>
-      <w:pPr>
-        <w:rPr>
-          <w:color w:val="ED7D31" w:themeColor="accent2"/>
-        </w:rPr>
-      </w:pPr>
-      <w:r>
-        <w:rPr>
-          <w:color w:val="ED7D31" w:themeColor="accent2"/>
-        </w:rPr>
-        <w:t>Q:</w:t>
-      </w:r>
-      <w:r>
-        <w:rPr>
-          <w:color w:val="ED7D31" w:themeColor="accent2"/>
-        </w:rPr>
-        <w:t xml:space="preserve"> What are some use cases for abstraction?</w:t>
-      </w:r>
-    </w:p>
-    <w:p>
-      <w:pPr>
-        <w:rPr>
-          <w:color w:val="70AD47" w:themeColor="accent6"/>
-        </w:rPr>
-      </w:pPr>
-      <w:r>
-        <w:rPr>
-          <w:color w:val="70AD47" w:themeColor="accent6"/>
-        </w:rPr>
-        <w:tab/>
-        <w:t>A:</w:t>
-      </w:r>
-      <w:r>
-        <w:rPr>
-          <w:color w:val="70AD47" w:themeColor="accent6"/>
-        </w:rPr>
-        <w:t xml:space="preserve"> </w:t>
-      </w:r>
-      <w:r>
-        <w:rPr>
-          <w:color w:val="70AD47" w:themeColor="accent6"/>
-        </w:rPr>
-        <w:t xml:space="preserve"> Use abstraction to force a more generic class to have a more specific implementation, </w:t>
-      </w:r>
-      <w:proofErr w:type="gramStart"/>
-      <w:r>
-        <w:rPr>
-          <w:color w:val="70AD47" w:themeColor="accent6"/>
-        </w:rPr>
-        <w:t>You</w:t>
-      </w:r>
-      <w:proofErr w:type="gramEnd"/>
-      <w:r>
-        <w:rPr>
-          <w:color w:val="70AD47" w:themeColor="accent6"/>
-        </w:rPr>
-        <w:t xml:space="preserve"> can’t implement a Restaurant and therefore must be more specific of what type of Restaurant.</w:t>
-      </w:r>
-    </w:p>
-    <w:p>
-      <w:pPr>
-        <w:rPr>
-          <w:color w:val="ED7D31" w:themeColor="accent2"/>
-        </w:rPr>
-      </w:pPr>
-      <w:r>
-        <w:rPr>
-          <w:color w:val="ED7D31" w:themeColor="accent2"/>
-        </w:rPr>
-        <w:t>Q:</w:t>
-      </w:r>
-      <w:r>
-        <w:rPr>
-          <w:color w:val="ED7D31" w:themeColor="accent2"/>
-        </w:rPr>
-        <w:t xml:space="preserve"> What are some good </w:t>
-      </w:r>
-      <w:proofErr w:type="gramStart"/>
-      <w:r>
-        <w:rPr>
-          <w:color w:val="ED7D31" w:themeColor="accent2"/>
-        </w:rPr>
-        <w:t>use</w:t>
-      </w:r>
-      <w:proofErr w:type="gramEnd"/>
-      <w:r>
-        <w:rPr>
-          <w:color w:val="ED7D31" w:themeColor="accent2"/>
-        </w:rPr>
-        <w:t xml:space="preserve"> Cases for Polymorphism?</w:t>
-      </w:r>
-    </w:p>
-    <w:p>
-      <w:pPr>
-        <w:rPr>
-          <w:color w:val="70AD47" w:themeColor="accent6"/>
-        </w:rPr>
-      </w:pPr>
-      <w:r>
-        <w:rPr>
-          <w:color w:val="70AD47" w:themeColor="accent6"/>
-        </w:rPr>
-        <w:tab/>
-        <w:t>A:</w:t>
-      </w:r>
-      <w:r>
-        <w:rPr>
-          <w:color w:val="70AD47" w:themeColor="accent6"/>
-        </w:rPr>
-        <w:t xml:space="preserve"> Overloading Constructors so you </w:t>
-      </w:r>
-      <w:proofErr w:type="gramStart"/>
-      <w:r>
-        <w:rPr>
-          <w:color w:val="70AD47" w:themeColor="accent6"/>
-        </w:rPr>
-        <w:t>don’t</w:t>
-      </w:r>
-      <w:proofErr w:type="gramEnd"/>
-      <w:r>
-        <w:rPr>
-          <w:color w:val="70AD47" w:themeColor="accent6"/>
-        </w:rPr>
-        <w:t xml:space="preserve"> need to provide all the data at construction.</w:t>
-      </w:r>
-    </w:p>
-    <w:p>
-      <w:pPr>
-        <w:rPr>
-          <w:color w:val="70AD47" w:themeColor="accent6"/>
-        </w:rPr>
-      </w:pPr>
-      <w:r>
-        <w:rPr>
-          <w:color w:val="70AD47" w:themeColor="accent6"/>
-        </w:rPr>
-        <w:tab/>
-        <w:t>Generalizes implementation; Shapes Area is similar among things such as squares and rectangles.</w:t>
-      </w:r>
+    </w:p>
+    <w:p>
+      <w:pPr>
+        <w:rPr>
+          <w:color w:val="70AD47" w:themeColor="accent6"/>
+        </w:rPr>
+      </w:pPr>
+    </w:p>
+    <w:p>
+      <w:pPr>
+        <w:rPr>
+          <w:color w:val="70AD47" w:themeColor="accent6"/>
+        </w:rPr>
+      </w:pPr>
     </w:p>
     <w:p>
       <w:pPr>
@@ -4010,7 +6228,6 @@
   <w:style w:type="character" w:default="1" w:styleId="DefaultParagraphFont">
     <w:name w:val="Default Paragraph Font"/>
     <w:uiPriority w:val="1"/>
-    <w:semiHidden/>
     <w:unhideWhenUsed/>
   </w:style>
   <w:style w:type="table" w:default="1" w:styleId="TableNormal">
@@ -4190,6 +6407,18 @@
       <w:spacing w:after="100"/>
       <w:ind w:left="440"/>
     </w:pPr>
+  </w:style>
+  <w:style w:type="character" w:styleId="FollowedHyperlink">
+    <w:name w:val="FollowedHyperlink"/>
+    <w:basedOn w:val="DefaultParagraphFont"/>
+    <w:uiPriority w:val="99"/>
+    <w:semiHidden/>
+    <w:unhideWhenUsed/>
+    <w:rsid w:val="0063669D"/>
+    <w:rPr>
+      <w:color w:val="954F72" w:themeColor="followedHyperlink"/>
+      <w:u w:val="single"/>
+    </w:rPr>
   </w:style>
 </w:styles>
 </file>

</xml_diff>